<commit_message>
Actualización de la Doc, apartado BD
</commit_message>
<xml_diff>
--- a/doc/DevChallenge2.docx
+++ b/doc/DevChallenge2.docx
@@ -197,7 +197,19 @@
         <w:rPr>
           <w:szCs w:val="24"/>
         </w:rPr>
-        <w:t xml:space="preserve">Por otro lado </w:t>
+        <w:t xml:space="preserve">Por otro </w:t>
+      </w:r>
+      <w:r>
+        <w:rPr>
+          <w:szCs w:val="24"/>
+        </w:rPr>
+        <w:t>lado,</w:t>
+      </w:r>
+      <w:r>
+        <w:rPr>
+          <w:szCs w:val="24"/>
+        </w:rPr>
+        <w:t xml:space="preserve"> </w:t>
       </w:r>
       <w:r>
         <w:rPr>
@@ -237,14 +249,12 @@
         </w:rPr>
         <w:t xml:space="preserve"> para organización de tareas y tener constancia de </w:t>
       </w:r>
-      <w:proofErr w:type="spellStart"/>
       <w:r>
         <w:rPr>
           <w:szCs w:val="24"/>
         </w:rPr>
-        <w:t>como</w:t>
-      </w:r>
-      <w:proofErr w:type="spellEnd"/>
+        <w:t>cómo</w:t>
+      </w:r>
       <w:r>
         <w:rPr>
           <w:szCs w:val="24"/>
@@ -281,19 +291,796 @@
     </w:p>
     <w:p>
       <w:pPr>
-        <w:rPr>
-          <w:szCs w:val="24"/>
-        </w:rPr>
-      </w:pPr>
-    </w:p>
-    <w:p>
-      <w:pPr>
         <w:pStyle w:val="Heading1"/>
       </w:pPr>
       <w:r>
         <w:t>3. BASE DE DATOS</w:t>
       </w:r>
     </w:p>
+    <w:p>
+      <w:r>
+        <w:t xml:space="preserve">La base de datos utilizada en el proyecto sigue un modelo relacional que permite gestionar de manera estructurada los </w:t>
+      </w:r>
+      <w:r>
+        <w:rPr>
+          <w:highlight w:val="yellow"/>
+        </w:rPr>
+        <w:t>usuarios, listas, categorías, productos, y comentarios</w:t>
+      </w:r>
+      <w:r>
+        <w:t>, además de las relaciones N:</w:t>
+      </w:r>
+      <w:r>
+        <w:t>N</w:t>
+      </w:r>
+      <w:r>
+        <w:t xml:space="preserve"> necesarias para compartir listas entre usuarios.</w:t>
+      </w:r>
+    </w:p>
+    <w:p/>
+    <w:p>
+      <w:pPr>
+        <w:pStyle w:val="Heading2"/>
+      </w:pPr>
+      <w:r>
+        <w:t>3.1. Diseño conceptual (modelo E/R)</w:t>
+      </w:r>
+    </w:p>
+    <w:p>
+      <w:r>
+        <w:t>El modelo entidad–relación define las entidades principales del sistema:</w:t>
+      </w:r>
+    </w:p>
+    <w:p>
+      <w:pPr>
+        <w:numPr>
+          <w:ilvl w:val="0"/>
+          <w:numId w:val="1"/>
+        </w:numPr>
+      </w:pPr>
+      <w:r>
+        <w:rPr>
+          <w:b/>
+          <w:bCs/>
+          <w:highlight w:val="yellow"/>
+        </w:rPr>
+        <w:t>USER</w:t>
+      </w:r>
+      <w:r>
+        <w:t>: representa a cada usuario registrado.</w:t>
+      </w:r>
+    </w:p>
+    <w:p>
+      <w:pPr>
+        <w:numPr>
+          <w:ilvl w:val="0"/>
+          <w:numId w:val="1"/>
+        </w:numPr>
+      </w:pPr>
+      <w:r>
+        <w:rPr>
+          <w:b/>
+          <w:bCs/>
+          <w:highlight w:val="yellow"/>
+        </w:rPr>
+        <w:t>LIST</w:t>
+      </w:r>
+      <w:r>
+        <w:t>: define una lista de compra creada por un usuario.</w:t>
+      </w:r>
+    </w:p>
+    <w:p>
+      <w:pPr>
+        <w:numPr>
+          <w:ilvl w:val="0"/>
+          <w:numId w:val="1"/>
+        </w:numPr>
+      </w:pPr>
+      <w:r>
+        <w:rPr>
+          <w:b/>
+          <w:bCs/>
+          <w:highlight w:val="yellow"/>
+        </w:rPr>
+        <w:t>CATEGORY</w:t>
+      </w:r>
+      <w:r>
+        <w:t>: agrupa productos de una lista o de varias listas.</w:t>
+      </w:r>
+    </w:p>
+    <w:p>
+      <w:pPr>
+        <w:numPr>
+          <w:ilvl w:val="0"/>
+          <w:numId w:val="1"/>
+        </w:numPr>
+      </w:pPr>
+      <w:r>
+        <w:rPr>
+          <w:b/>
+          <w:bCs/>
+          <w:highlight w:val="yellow"/>
+        </w:rPr>
+        <w:t>PRODUCT</w:t>
+      </w:r>
+      <w:r>
+        <w:t>: elemento que puede marcarse como completado y pertenece obligatoriamente a una categoría.</w:t>
+      </w:r>
+    </w:p>
+    <w:p>
+      <w:pPr>
+        <w:numPr>
+          <w:ilvl w:val="0"/>
+          <w:numId w:val="1"/>
+        </w:numPr>
+      </w:pPr>
+      <w:r>
+        <w:rPr>
+          <w:b/>
+          <w:bCs/>
+          <w:highlight w:val="yellow"/>
+        </w:rPr>
+        <w:t>COMMENT</w:t>
+      </w:r>
+      <w:r>
+        <w:t>: permite a los usuarios dejar mensajes dentro de las listas.</w:t>
+      </w:r>
+    </w:p>
+    <w:p>
+      <w:pPr>
+        <w:numPr>
+          <w:ilvl w:val="0"/>
+          <w:numId w:val="1"/>
+        </w:numPr>
+      </w:pPr>
+      <w:r>
+        <w:rPr>
+          <w:b/>
+          <w:bCs/>
+          <w:highlight w:val="yellow"/>
+        </w:rPr>
+        <w:t>LIST_USERS</w:t>
+      </w:r>
+      <w:r>
+        <w:rPr>
+          <w:highlight w:val="yellow"/>
+        </w:rPr>
+        <w:t xml:space="preserve">, </w:t>
+      </w:r>
+      <w:r>
+        <w:rPr>
+          <w:b/>
+          <w:bCs/>
+          <w:highlight w:val="yellow"/>
+        </w:rPr>
+        <w:t>LIST_CATEGORIES</w:t>
+      </w:r>
+      <w:r>
+        <w:rPr>
+          <w:highlight w:val="yellow"/>
+        </w:rPr>
+        <w:t xml:space="preserve"> y </w:t>
+      </w:r>
+      <w:r>
+        <w:rPr>
+          <w:b/>
+          <w:bCs/>
+          <w:highlight w:val="yellow"/>
+        </w:rPr>
+        <w:t>LIST_PRODUCTS</w:t>
+      </w:r>
+      <w:r>
+        <w:t>: tablas intermedias que gestionan las relaciones N:</w:t>
+      </w:r>
+      <w:r>
+        <w:t>N</w:t>
+      </w:r>
+      <w:r>
+        <w:t xml:space="preserve"> (usuarios ↔ listas, listas ↔ categorías y listas ↔ productos).</w:t>
+      </w:r>
+    </w:p>
+    <w:p>
+      <w:pPr>
+        <w:rPr>
+          <w:i/>
+          <w:iCs/>
+        </w:rPr>
+      </w:pPr>
+    </w:p>
+    <w:p>
+      <w:pPr>
+        <w:rPr>
+          <w:i/>
+          <w:iCs/>
+        </w:rPr>
+      </w:pPr>
+      <w:r>
+        <w:rPr>
+          <w:b/>
+          <w:bCs/>
+          <w:i/>
+          <w:iCs/>
+        </w:rPr>
+        <w:t>Enlace de descarga del modelo (Draw_Io):</w:t>
+      </w:r>
+      <w:r>
+        <w:rPr>
+          <w:i/>
+          <w:iCs/>
+        </w:rPr>
+        <w:t xml:space="preserve"> </w:t>
+      </w:r>
+      <w:hyperlink r:id="rId5" w:history="1">
+        <w:r>
+          <w:rPr>
+            <w:rStyle w:val="Hyperlink"/>
+            <w:i/>
+            <w:iCs/>
+          </w:rPr>
+          <w:t>Diagram_DevC</w:t>
+        </w:r>
+        <w:r>
+          <w:rPr>
+            <w:rStyle w:val="Hyperlink"/>
+            <w:i/>
+            <w:iCs/>
+          </w:rPr>
+          <w:t>h</w:t>
+        </w:r>
+        <w:r>
+          <w:rPr>
+            <w:rStyle w:val="Hyperlink"/>
+            <w:i/>
+            <w:iCs/>
+          </w:rPr>
+          <w:t>allenge_2</w:t>
+        </w:r>
+      </w:hyperlink>
+    </w:p>
+    <w:p/>
+    <w:p>
+      <w:pPr>
+        <w:pStyle w:val="Heading2"/>
+      </w:pPr>
+      <w:r>
+        <w:t>3.2. Diseño lógico (modelo relacional)</w:t>
+      </w:r>
+    </w:p>
+    <w:p>
+      <w:r>
+        <w:t xml:space="preserve">En el modelo relacional cada entidad del diagrama </w:t>
+      </w:r>
+      <w:r>
+        <w:rPr>
+          <w:highlight w:val="yellow"/>
+        </w:rPr>
+        <w:t>E/R</w:t>
+      </w:r>
+      <w:r>
+        <w:t xml:space="preserve"> se convierte en una tabla con sus claves </w:t>
+      </w:r>
+      <w:r>
+        <w:rPr>
+          <w:highlight w:val="yellow"/>
+        </w:rPr>
+        <w:t>primarias (PK)</w:t>
+      </w:r>
+      <w:r>
+        <w:t xml:space="preserve">, </w:t>
+      </w:r>
+      <w:r>
+        <w:rPr>
+          <w:highlight w:val="yellow"/>
+        </w:rPr>
+        <w:t>foráneas (FK)</w:t>
+      </w:r>
+      <w:r>
+        <w:t>, atributos y reglas de integridad.</w:t>
+      </w:r>
+    </w:p>
+    <w:p>
+      <w:r>
+        <w:rPr>
+          <w:b/>
+          <w:bCs/>
+        </w:rPr>
+        <w:t>USERS</w:t>
+      </w:r>
+    </w:p>
+    <w:p>
+      <w:pPr>
+        <w:numPr>
+          <w:ilvl w:val="0"/>
+          <w:numId w:val="2"/>
+        </w:numPr>
+      </w:pPr>
+      <w:r>
+        <w:t>I</w:t>
+      </w:r>
+      <w:r>
+        <w:t>d</w:t>
+      </w:r>
+      <w:r>
+        <w:t>_user</w:t>
+      </w:r>
+      <w:r>
+        <w:t xml:space="preserve"> (PK), name, lastname, email (unique), phone, address, password, remember_token, created_at, updated_at.</w:t>
+      </w:r>
+    </w:p>
+    <w:p>
+      <w:pPr>
+        <w:numPr>
+          <w:ilvl w:val="0"/>
+          <w:numId w:val="2"/>
+        </w:numPr>
+      </w:pPr>
+      <w:r>
+        <w:lastRenderedPageBreak/>
+        <w:t>Cada usuario puede tener varias listas y comentarios.</w:t>
+      </w:r>
+    </w:p>
+    <w:p>
+      <w:r>
+        <w:rPr>
+          <w:b/>
+          <w:bCs/>
+        </w:rPr>
+        <w:t>LISTS</w:t>
+      </w:r>
+    </w:p>
+    <w:p>
+      <w:pPr>
+        <w:numPr>
+          <w:ilvl w:val="0"/>
+          <w:numId w:val="3"/>
+        </w:numPr>
+      </w:pPr>
+      <w:r>
+        <w:t>I</w:t>
+      </w:r>
+      <w:r>
+        <w:t>d</w:t>
+      </w:r>
+      <w:r>
+        <w:t>_list</w:t>
+      </w:r>
+      <w:r>
+        <w:t xml:space="preserve"> (PK), </w:t>
+      </w:r>
+      <w:r>
+        <w:t>use</w:t>
+      </w:r>
+      <w:r>
+        <w:t>r_id (FK→user.id), name, created_at, updated_at.</w:t>
+      </w:r>
+    </w:p>
+    <w:p>
+      <w:pPr>
+        <w:numPr>
+          <w:ilvl w:val="0"/>
+          <w:numId w:val="3"/>
+        </w:numPr>
+      </w:pPr>
+      <w:r>
+        <w:t>Un usuario puede tener muchas listas; una lista pertenece a un usuario.</w:t>
+      </w:r>
+    </w:p>
+    <w:p>
+      <w:r>
+        <w:rPr>
+          <w:b/>
+          <w:bCs/>
+        </w:rPr>
+        <w:t>LIST_USERS</w:t>
+      </w:r>
+    </w:p>
+    <w:p>
+      <w:pPr>
+        <w:numPr>
+          <w:ilvl w:val="0"/>
+          <w:numId w:val="4"/>
+        </w:numPr>
+      </w:pPr>
+      <w:r>
+        <w:t>I</w:t>
+      </w:r>
+      <w:r>
+        <w:t>d</w:t>
+      </w:r>
+      <w:r>
+        <w:t>_</w:t>
+      </w:r>
+      <w:r>
+        <w:t>list_users</w:t>
+      </w:r>
+      <w:r>
+        <w:t xml:space="preserve"> (PK), id_list (FK→lists.id), id_user (FK→users.id), role</w:t>
+      </w:r>
+      <w:r>
+        <w:t xml:space="preserve">, </w:t>
+      </w:r>
+      <w:r>
+        <w:t>created_at, updated_at.</w:t>
+      </w:r>
+    </w:p>
+    <w:p>
+      <w:pPr>
+        <w:numPr>
+          <w:ilvl w:val="0"/>
+          <w:numId w:val="4"/>
+        </w:numPr>
+      </w:pPr>
+      <w:r>
+        <w:t>Representa la relación N:M entre usuarios y listas.</w:t>
+      </w:r>
+    </w:p>
+    <w:p>
+      <w:r>
+        <w:rPr>
+          <w:b/>
+          <w:bCs/>
+        </w:rPr>
+        <w:t>CATEGORIES</w:t>
+      </w:r>
+    </w:p>
+    <w:p>
+      <w:pPr>
+        <w:numPr>
+          <w:ilvl w:val="0"/>
+          <w:numId w:val="5"/>
+        </w:numPr>
+      </w:pPr>
+      <w:r>
+        <w:t>I</w:t>
+      </w:r>
+      <w:r>
+        <w:t>d</w:t>
+      </w:r>
+      <w:r>
+        <w:t>_category</w:t>
+      </w:r>
+      <w:r>
+        <w:t xml:space="preserve"> (PK), name, created_at, updated_at.</w:t>
+      </w:r>
+    </w:p>
+    <w:p>
+      <w:pPr>
+        <w:numPr>
+          <w:ilvl w:val="0"/>
+          <w:numId w:val="5"/>
+        </w:numPr>
+      </w:pPr>
+      <w:r>
+        <w:t xml:space="preserve">Asociadas a las listas mediante </w:t>
+      </w:r>
+      <w:r>
+        <w:rPr>
+          <w:highlight w:val="yellow"/>
+        </w:rPr>
+        <w:t>LIST_CATEGORIES.</w:t>
+      </w:r>
+    </w:p>
+    <w:p>
+      <w:r>
+        <w:rPr>
+          <w:b/>
+          <w:bCs/>
+        </w:rPr>
+        <w:t>LIST_CATEGORIES</w:t>
+      </w:r>
+    </w:p>
+    <w:p>
+      <w:pPr>
+        <w:numPr>
+          <w:ilvl w:val="0"/>
+          <w:numId w:val="6"/>
+        </w:numPr>
+      </w:pPr>
+      <w:r>
+        <w:t>I</w:t>
+      </w:r>
+      <w:r>
+        <w:t>d</w:t>
+      </w:r>
+      <w:r>
+        <w:t>_list_categories</w:t>
+      </w:r>
+      <w:r>
+        <w:t xml:space="preserve"> (PK), id_list (FK→lists.id), id_category (FK→categories.id), created_at, updated_at.</w:t>
+      </w:r>
+    </w:p>
+    <w:p>
+      <w:pPr>
+        <w:numPr>
+          <w:ilvl w:val="0"/>
+          <w:numId w:val="6"/>
+        </w:numPr>
+      </w:pPr>
+      <w:r>
+        <w:t>Relación N:M entre listas y categorías.</w:t>
+      </w:r>
+    </w:p>
+    <w:p>
+      <w:r>
+        <w:rPr>
+          <w:b/>
+          <w:bCs/>
+        </w:rPr>
+        <w:t>PRODUCTS</w:t>
+      </w:r>
+    </w:p>
+    <w:p>
+      <w:pPr>
+        <w:numPr>
+          <w:ilvl w:val="0"/>
+          <w:numId w:val="7"/>
+        </w:numPr>
+      </w:pPr>
+      <w:r>
+        <w:t>I</w:t>
+      </w:r>
+      <w:r>
+        <w:t>d</w:t>
+      </w:r>
+      <w:r>
+        <w:t>_product</w:t>
+      </w:r>
+      <w:r>
+        <w:t xml:space="preserve"> (PK), id_category (FK→categories.id, NOT NULL), name, completed (INTEGER DEFAULT 0), created_at, updated_at.</w:t>
+      </w:r>
+    </w:p>
+    <w:p>
+      <w:pPr>
+        <w:numPr>
+          <w:ilvl w:val="0"/>
+          <w:numId w:val="7"/>
+        </w:numPr>
+      </w:pPr>
+      <w:r>
+        <w:t xml:space="preserve">Cada producto pertenece a una categoría y puede estar asociado a varias listas mediante </w:t>
+      </w:r>
+      <w:r>
+        <w:rPr>
+          <w:highlight w:val="yellow"/>
+        </w:rPr>
+        <w:t>LIST_PRODUCTS</w:t>
+      </w:r>
+      <w:r>
+        <w:t>.</w:t>
+      </w:r>
+    </w:p>
+    <w:p>
+      <w:r>
+        <w:rPr>
+          <w:b/>
+          <w:bCs/>
+        </w:rPr>
+        <w:t>LIST_PRODUCTS</w:t>
+      </w:r>
+    </w:p>
+    <w:p>
+      <w:pPr>
+        <w:numPr>
+          <w:ilvl w:val="0"/>
+          <w:numId w:val="8"/>
+        </w:numPr>
+      </w:pPr>
+      <w:r>
+        <w:t>I</w:t>
+      </w:r>
+      <w:r>
+        <w:t>d</w:t>
+      </w:r>
+      <w:r>
+        <w:t>_list_products</w:t>
+      </w:r>
+      <w:r>
+        <w:t xml:space="preserve"> (PK), id_list (FK→lists.id), id_product (FK→products.id), created_at, updated_at.</w:t>
+      </w:r>
+    </w:p>
+    <w:p>
+      <w:pPr>
+        <w:numPr>
+          <w:ilvl w:val="0"/>
+          <w:numId w:val="8"/>
+        </w:numPr>
+      </w:pPr>
+      <w:r>
+        <w:t>Relación N:M entre listas y productos.</w:t>
+      </w:r>
+    </w:p>
+    <w:p>
+      <w:r>
+        <w:rPr>
+          <w:b/>
+          <w:bCs/>
+        </w:rPr>
+        <w:t>COMMENTS</w:t>
+      </w:r>
+    </w:p>
+    <w:p>
+      <w:pPr>
+        <w:numPr>
+          <w:ilvl w:val="0"/>
+          <w:numId w:val="9"/>
+        </w:numPr>
+      </w:pPr>
+      <w:r>
+        <w:t>I</w:t>
+      </w:r>
+      <w:r>
+        <w:t>d</w:t>
+      </w:r>
+      <w:r>
+        <w:t>_comments</w:t>
+      </w:r>
+      <w:r>
+        <w:t xml:space="preserve"> (PK), id_list (FK→lists.id), id_user (FK→users.id), content, created_at, updated_at.</w:t>
+      </w:r>
+    </w:p>
+    <w:p>
+      <w:pPr>
+        <w:numPr>
+          <w:ilvl w:val="0"/>
+          <w:numId w:val="9"/>
+        </w:numPr>
+      </w:pPr>
+      <w:r>
+        <w:t>Un usuario puede escribir varios comentarios en una lista.</w:t>
+      </w:r>
+    </w:p>
+    <w:p>
+      <w:pPr>
+        <w:pStyle w:val="Heading2"/>
+      </w:pPr>
+      <w:r>
+        <w:lastRenderedPageBreak/>
+        <w:t>3.3. Reglas de integridad</w:t>
+      </w:r>
+    </w:p>
+    <w:p>
+      <w:pPr>
+        <w:numPr>
+          <w:ilvl w:val="0"/>
+          <w:numId w:val="10"/>
+        </w:numPr>
+      </w:pPr>
+      <w:r>
+        <w:rPr>
+          <w:b/>
+          <w:bCs/>
+        </w:rPr>
+        <w:t>ON DELETE CASCADE</w:t>
+      </w:r>
+      <w:r>
+        <w:t xml:space="preserve"> en todas las relaciones principales (listas, productos, comentarios) para mantener consistencia.</w:t>
+      </w:r>
+    </w:p>
+    <w:p>
+      <w:pPr>
+        <w:numPr>
+          <w:ilvl w:val="0"/>
+          <w:numId w:val="10"/>
+        </w:numPr>
+      </w:pPr>
+      <w:r>
+        <w:rPr>
+          <w:b/>
+          <w:bCs/>
+        </w:rPr>
+        <w:t xml:space="preserve">ON DELETE </w:t>
+      </w:r>
+      <w:r>
+        <w:rPr>
+          <w:b/>
+          <w:bCs/>
+        </w:rPr>
+        <w:t xml:space="preserve">CASCADE </w:t>
+      </w:r>
+      <w:r>
+        <w:t xml:space="preserve">Se ha configurado la relación entre products y categories con </w:t>
+      </w:r>
+      <w:r>
+        <w:rPr>
+          <w:highlight w:val="yellow"/>
+        </w:rPr>
+        <w:t>ON DELETE CASCADE</w:t>
+      </w:r>
+      <w:r>
+        <w:t xml:space="preserve">, de modo </w:t>
+      </w:r>
+      <w:r>
+        <w:t>que,</w:t>
+      </w:r>
+      <w:r>
+        <w:t xml:space="preserve"> al eliminar una categoría, se eliminan automáticamente todos los productos asociados a ella.</w:t>
+      </w:r>
+    </w:p>
+    <w:p>
+      <w:pPr>
+        <w:numPr>
+          <w:ilvl w:val="0"/>
+          <w:numId w:val="10"/>
+        </w:numPr>
+      </w:pPr>
+      <w:r>
+        <w:t xml:space="preserve">Atributos booleanos representados como </w:t>
+      </w:r>
+      <w:r>
+        <w:rPr>
+          <w:highlight w:val="yellow"/>
+        </w:rPr>
+        <w:t>INTEGER (0/1)</w:t>
+      </w:r>
+      <w:r>
+        <w:t xml:space="preserve"> en SQLite.</w:t>
+      </w:r>
+    </w:p>
+    <w:p>
+      <w:pPr>
+        <w:numPr>
+          <w:ilvl w:val="0"/>
+          <w:numId w:val="10"/>
+        </w:numPr>
+      </w:pPr>
+      <w:r>
+        <w:rPr>
+          <w:highlight w:val="yellow"/>
+        </w:rPr>
+        <w:t>Timestamps</w:t>
+      </w:r>
+      <w:r>
+        <w:t xml:space="preserve"> gestionados automáticamente por Laravel.</w:t>
+      </w:r>
+    </w:p>
+    <w:p>
+      <w:pPr>
+        <w:pStyle w:val="Heading2"/>
+      </w:pPr>
+      <w:r>
+        <w:t>3.4. Consideraciones</w:t>
+      </w:r>
+    </w:p>
+    <w:p>
+      <w:pPr>
+        <w:numPr>
+          <w:ilvl w:val="0"/>
+          <w:numId w:val="11"/>
+        </w:numPr>
+      </w:pPr>
+      <w:r>
+        <w:t>Las tablas pivot (list_users, list_categories, list_products) garantizan flexibilidad y escalabilidad.</w:t>
+      </w:r>
+    </w:p>
+    <w:p>
+      <w:pPr>
+        <w:numPr>
+          <w:ilvl w:val="0"/>
+          <w:numId w:val="11"/>
+        </w:numPr>
+      </w:pPr>
+      <w:r>
+        <w:t>Se evita la duplicidad con índices únicos definidos en Laravel (</w:t>
+      </w:r>
+      <w:r>
+        <w:t>UNIQUE (</w:t>
+      </w:r>
+      <w:r>
+        <w:t>id_list, id_user) y similares).</w:t>
+      </w:r>
+    </w:p>
+    <w:p>
+      <w:pPr>
+        <w:numPr>
+          <w:ilvl w:val="0"/>
+          <w:numId w:val="11"/>
+        </w:numPr>
+      </w:pPr>
+      <w:r>
+        <w:t>La estructura cumple el enunciado del DevChallenge2: manejo de múltiples usuarios, listas compartidas, categorías, productos y comentarios.</w:t>
+      </w:r>
+    </w:p>
+    <w:p/>
     <w:sectPr>
       <w:pgSz w:w="11906" w:h="16838"/>
       <w:pgMar w:top="1417" w:right="1701" w:bottom="1417" w:left="1701" w:header="708" w:footer="708" w:gutter="0"/>
@@ -302,6 +1089,1683 @@
     </w:sectPr>
   </w:body>
 </w:document>
+</file>
+
+<file path=word/numbering.xml><?xml version="1.0" encoding="utf-8"?>
+<w:numbering xmlns:wpc="http://schemas.microsoft.com/office/word/2010/wordprocessingCanvas" xmlns:cx="http://schemas.microsoft.com/office/drawing/2014/chartex" xmlns:cx1="http://schemas.microsoft.com/office/drawing/2015/9/8/chartex" xmlns:cx2="http://schemas.microsoft.com/office/drawing/2015/10/21/chartex" xmlns:cx3="http://schemas.microsoft.com/office/drawing/2016/5/9/chartex" xmlns:cx4="http://schemas.microsoft.com/office/drawing/2016/5/10/chartex" xmlns:cx5="http://schemas.microsoft.com/office/drawing/2016/5/11/chartex" xmlns:cx6="http://schemas.microsoft.com/office/drawing/2016/5/12/chartex" xmlns:cx7="http://schemas.microsoft.com/office/drawing/2016/5/13/chartex" xmlns:cx8="http://schemas.microsoft.com/office/drawing/2016/5/14/chartex" xmlns:mc="http://schemas.openxmlformats.org/markup-compatibility/2006" xmlns:aink="http://schemas.microsoft.com/office/drawing/2016/ink" xmlns:am3d="http://schemas.microsoft.com/office/drawing/2017/model3d" xmlns:o="urn:schemas-microsoft-com:office:office" xmlns:oel="http://schemas.microsoft.com/office/2019/extlst" xmlns:r="http://schemas.openxmlformats.org/officeDocument/2006/relationships" xmlns:m="http://schemas.openxmlformats.org/officeDocument/2006/math" xmlns:v="urn:schemas-microsoft-com:vml" xmlns:wp14="http://schemas.microsoft.com/office/word/2010/wordprocessingDrawing" xmlns:wp="http://schemas.openxmlformats.org/drawingml/2006/wordprocessingDrawing" xmlns:w10="urn:schemas-microsoft-com:office:word" xmlns:w="http://schemas.openxmlformats.org/wordprocessingml/2006/main" xmlns:w14="http://schemas.microsoft.com/office/word/2010/wordml" xmlns:w15="http://schemas.microsoft.com/office/word/2012/wordml" xmlns:w16cex="http://schemas.microsoft.com/office/word/2018/wordml/cex" xmlns:w16cid="http://schemas.microsoft.com/office/word/2016/wordml/cid" xmlns:w16="http://schemas.microsoft.com/office/word/2018/wordml" xmlns:w16du="http://schemas.microsoft.com/office/word/2023/wordml/word16du" xmlns:w16sdtdh="http://schemas.microsoft.com/office/word/2020/wordml/sdtdatahash" xmlns:w16sdtfl="http://schemas.microsoft.com/office/word/2024/wordml/sdtformatlock" xmlns:w16se="http://schemas.microsoft.com/office/word/2015/wordml/symex" xmlns:wpg="http://schemas.microsoft.com/office/word/2010/wordprocessingGroup" xmlns:wpi="http://schemas.microsoft.com/office/word/2010/wordprocessingInk" xmlns:wne="http://schemas.microsoft.com/office/word/2006/wordml" xmlns:wps="http://schemas.microsoft.com/office/word/2010/wordprocessingShape" mc:Ignorable="w14 w15 w16se w16cid w16 w16cex w16sdtdh w16sdtfl w16du wp14">
+  <w:abstractNum w:abstractNumId="0" w15:restartNumberingAfterBreak="0">
+    <w:nsid w:val="13764A31"/>
+    <w:multiLevelType w:val="multilevel"/>
+    <w:tmpl w:val="1786C880"/>
+    <w:lvl w:ilvl="0">
+      <w:start w:val="1"/>
+      <w:numFmt w:val="bullet"/>
+      <w:lvlText w:val=""/>
+      <w:lvlJc w:val="left"/>
+      <w:pPr>
+        <w:tabs>
+          <w:tab w:val="num" w:pos="720"/>
+        </w:tabs>
+        <w:ind w:left="720" w:hanging="360"/>
+      </w:pPr>
+      <w:rPr>
+        <w:rFonts w:ascii="Symbol" w:hAnsi="Symbol" w:hint="default"/>
+        <w:sz w:val="20"/>
+      </w:rPr>
+    </w:lvl>
+    <w:lvl w:ilvl="1" w:tentative="1">
+      <w:start w:val="1"/>
+      <w:numFmt w:val="bullet"/>
+      <w:lvlText w:val="o"/>
+      <w:lvlJc w:val="left"/>
+      <w:pPr>
+        <w:tabs>
+          <w:tab w:val="num" w:pos="1440"/>
+        </w:tabs>
+        <w:ind w:left="1440" w:hanging="360"/>
+      </w:pPr>
+      <w:rPr>
+        <w:rFonts w:ascii="Courier New" w:hAnsi="Courier New" w:hint="default"/>
+        <w:sz w:val="20"/>
+      </w:rPr>
+    </w:lvl>
+    <w:lvl w:ilvl="2" w:tentative="1">
+      <w:start w:val="1"/>
+      <w:numFmt w:val="bullet"/>
+      <w:lvlText w:val=""/>
+      <w:lvlJc w:val="left"/>
+      <w:pPr>
+        <w:tabs>
+          <w:tab w:val="num" w:pos="2160"/>
+        </w:tabs>
+        <w:ind w:left="2160" w:hanging="360"/>
+      </w:pPr>
+      <w:rPr>
+        <w:rFonts w:ascii="Wingdings" w:hAnsi="Wingdings" w:hint="default"/>
+        <w:sz w:val="20"/>
+      </w:rPr>
+    </w:lvl>
+    <w:lvl w:ilvl="3" w:tentative="1">
+      <w:start w:val="1"/>
+      <w:numFmt w:val="bullet"/>
+      <w:lvlText w:val=""/>
+      <w:lvlJc w:val="left"/>
+      <w:pPr>
+        <w:tabs>
+          <w:tab w:val="num" w:pos="2880"/>
+        </w:tabs>
+        <w:ind w:left="2880" w:hanging="360"/>
+      </w:pPr>
+      <w:rPr>
+        <w:rFonts w:ascii="Wingdings" w:hAnsi="Wingdings" w:hint="default"/>
+        <w:sz w:val="20"/>
+      </w:rPr>
+    </w:lvl>
+    <w:lvl w:ilvl="4" w:tentative="1">
+      <w:start w:val="1"/>
+      <w:numFmt w:val="bullet"/>
+      <w:lvlText w:val=""/>
+      <w:lvlJc w:val="left"/>
+      <w:pPr>
+        <w:tabs>
+          <w:tab w:val="num" w:pos="3600"/>
+        </w:tabs>
+        <w:ind w:left="3600" w:hanging="360"/>
+      </w:pPr>
+      <w:rPr>
+        <w:rFonts w:ascii="Wingdings" w:hAnsi="Wingdings" w:hint="default"/>
+        <w:sz w:val="20"/>
+      </w:rPr>
+    </w:lvl>
+    <w:lvl w:ilvl="5" w:tentative="1">
+      <w:start w:val="1"/>
+      <w:numFmt w:val="bullet"/>
+      <w:lvlText w:val=""/>
+      <w:lvlJc w:val="left"/>
+      <w:pPr>
+        <w:tabs>
+          <w:tab w:val="num" w:pos="4320"/>
+        </w:tabs>
+        <w:ind w:left="4320" w:hanging="360"/>
+      </w:pPr>
+      <w:rPr>
+        <w:rFonts w:ascii="Wingdings" w:hAnsi="Wingdings" w:hint="default"/>
+        <w:sz w:val="20"/>
+      </w:rPr>
+    </w:lvl>
+    <w:lvl w:ilvl="6" w:tentative="1">
+      <w:start w:val="1"/>
+      <w:numFmt w:val="bullet"/>
+      <w:lvlText w:val=""/>
+      <w:lvlJc w:val="left"/>
+      <w:pPr>
+        <w:tabs>
+          <w:tab w:val="num" w:pos="5040"/>
+        </w:tabs>
+        <w:ind w:left="5040" w:hanging="360"/>
+      </w:pPr>
+      <w:rPr>
+        <w:rFonts w:ascii="Wingdings" w:hAnsi="Wingdings" w:hint="default"/>
+        <w:sz w:val="20"/>
+      </w:rPr>
+    </w:lvl>
+    <w:lvl w:ilvl="7" w:tentative="1">
+      <w:start w:val="1"/>
+      <w:numFmt w:val="bullet"/>
+      <w:lvlText w:val=""/>
+      <w:lvlJc w:val="left"/>
+      <w:pPr>
+        <w:tabs>
+          <w:tab w:val="num" w:pos="5760"/>
+        </w:tabs>
+        <w:ind w:left="5760" w:hanging="360"/>
+      </w:pPr>
+      <w:rPr>
+        <w:rFonts w:ascii="Wingdings" w:hAnsi="Wingdings" w:hint="default"/>
+        <w:sz w:val="20"/>
+      </w:rPr>
+    </w:lvl>
+    <w:lvl w:ilvl="8" w:tentative="1">
+      <w:start w:val="1"/>
+      <w:numFmt w:val="bullet"/>
+      <w:lvlText w:val=""/>
+      <w:lvlJc w:val="left"/>
+      <w:pPr>
+        <w:tabs>
+          <w:tab w:val="num" w:pos="6480"/>
+        </w:tabs>
+        <w:ind w:left="6480" w:hanging="360"/>
+      </w:pPr>
+      <w:rPr>
+        <w:rFonts w:ascii="Wingdings" w:hAnsi="Wingdings" w:hint="default"/>
+        <w:sz w:val="20"/>
+      </w:rPr>
+    </w:lvl>
+  </w:abstractNum>
+  <w:abstractNum w:abstractNumId="1" w15:restartNumberingAfterBreak="0">
+    <w:nsid w:val="177F286B"/>
+    <w:multiLevelType w:val="multilevel"/>
+    <w:tmpl w:val="BA84FC0C"/>
+    <w:lvl w:ilvl="0">
+      <w:start w:val="1"/>
+      <w:numFmt w:val="bullet"/>
+      <w:lvlText w:val=""/>
+      <w:lvlJc w:val="left"/>
+      <w:pPr>
+        <w:tabs>
+          <w:tab w:val="num" w:pos="720"/>
+        </w:tabs>
+        <w:ind w:left="720" w:hanging="360"/>
+      </w:pPr>
+      <w:rPr>
+        <w:rFonts w:ascii="Symbol" w:hAnsi="Symbol" w:hint="default"/>
+        <w:sz w:val="20"/>
+      </w:rPr>
+    </w:lvl>
+    <w:lvl w:ilvl="1" w:tentative="1">
+      <w:start w:val="1"/>
+      <w:numFmt w:val="bullet"/>
+      <w:lvlText w:val="o"/>
+      <w:lvlJc w:val="left"/>
+      <w:pPr>
+        <w:tabs>
+          <w:tab w:val="num" w:pos="1440"/>
+        </w:tabs>
+        <w:ind w:left="1440" w:hanging="360"/>
+      </w:pPr>
+      <w:rPr>
+        <w:rFonts w:ascii="Courier New" w:hAnsi="Courier New" w:hint="default"/>
+        <w:sz w:val="20"/>
+      </w:rPr>
+    </w:lvl>
+    <w:lvl w:ilvl="2" w:tentative="1">
+      <w:start w:val="1"/>
+      <w:numFmt w:val="bullet"/>
+      <w:lvlText w:val=""/>
+      <w:lvlJc w:val="left"/>
+      <w:pPr>
+        <w:tabs>
+          <w:tab w:val="num" w:pos="2160"/>
+        </w:tabs>
+        <w:ind w:left="2160" w:hanging="360"/>
+      </w:pPr>
+      <w:rPr>
+        <w:rFonts w:ascii="Wingdings" w:hAnsi="Wingdings" w:hint="default"/>
+        <w:sz w:val="20"/>
+      </w:rPr>
+    </w:lvl>
+    <w:lvl w:ilvl="3" w:tentative="1">
+      <w:start w:val="1"/>
+      <w:numFmt w:val="bullet"/>
+      <w:lvlText w:val=""/>
+      <w:lvlJc w:val="left"/>
+      <w:pPr>
+        <w:tabs>
+          <w:tab w:val="num" w:pos="2880"/>
+        </w:tabs>
+        <w:ind w:left="2880" w:hanging="360"/>
+      </w:pPr>
+      <w:rPr>
+        <w:rFonts w:ascii="Wingdings" w:hAnsi="Wingdings" w:hint="default"/>
+        <w:sz w:val="20"/>
+      </w:rPr>
+    </w:lvl>
+    <w:lvl w:ilvl="4" w:tentative="1">
+      <w:start w:val="1"/>
+      <w:numFmt w:val="bullet"/>
+      <w:lvlText w:val=""/>
+      <w:lvlJc w:val="left"/>
+      <w:pPr>
+        <w:tabs>
+          <w:tab w:val="num" w:pos="3600"/>
+        </w:tabs>
+        <w:ind w:left="3600" w:hanging="360"/>
+      </w:pPr>
+      <w:rPr>
+        <w:rFonts w:ascii="Wingdings" w:hAnsi="Wingdings" w:hint="default"/>
+        <w:sz w:val="20"/>
+      </w:rPr>
+    </w:lvl>
+    <w:lvl w:ilvl="5" w:tentative="1">
+      <w:start w:val="1"/>
+      <w:numFmt w:val="bullet"/>
+      <w:lvlText w:val=""/>
+      <w:lvlJc w:val="left"/>
+      <w:pPr>
+        <w:tabs>
+          <w:tab w:val="num" w:pos="4320"/>
+        </w:tabs>
+        <w:ind w:left="4320" w:hanging="360"/>
+      </w:pPr>
+      <w:rPr>
+        <w:rFonts w:ascii="Wingdings" w:hAnsi="Wingdings" w:hint="default"/>
+        <w:sz w:val="20"/>
+      </w:rPr>
+    </w:lvl>
+    <w:lvl w:ilvl="6" w:tentative="1">
+      <w:start w:val="1"/>
+      <w:numFmt w:val="bullet"/>
+      <w:lvlText w:val=""/>
+      <w:lvlJc w:val="left"/>
+      <w:pPr>
+        <w:tabs>
+          <w:tab w:val="num" w:pos="5040"/>
+        </w:tabs>
+        <w:ind w:left="5040" w:hanging="360"/>
+      </w:pPr>
+      <w:rPr>
+        <w:rFonts w:ascii="Wingdings" w:hAnsi="Wingdings" w:hint="default"/>
+        <w:sz w:val="20"/>
+      </w:rPr>
+    </w:lvl>
+    <w:lvl w:ilvl="7" w:tentative="1">
+      <w:start w:val="1"/>
+      <w:numFmt w:val="bullet"/>
+      <w:lvlText w:val=""/>
+      <w:lvlJc w:val="left"/>
+      <w:pPr>
+        <w:tabs>
+          <w:tab w:val="num" w:pos="5760"/>
+        </w:tabs>
+        <w:ind w:left="5760" w:hanging="360"/>
+      </w:pPr>
+      <w:rPr>
+        <w:rFonts w:ascii="Wingdings" w:hAnsi="Wingdings" w:hint="default"/>
+        <w:sz w:val="20"/>
+      </w:rPr>
+    </w:lvl>
+    <w:lvl w:ilvl="8" w:tentative="1">
+      <w:start w:val="1"/>
+      <w:numFmt w:val="bullet"/>
+      <w:lvlText w:val=""/>
+      <w:lvlJc w:val="left"/>
+      <w:pPr>
+        <w:tabs>
+          <w:tab w:val="num" w:pos="6480"/>
+        </w:tabs>
+        <w:ind w:left="6480" w:hanging="360"/>
+      </w:pPr>
+      <w:rPr>
+        <w:rFonts w:ascii="Wingdings" w:hAnsi="Wingdings" w:hint="default"/>
+        <w:sz w:val="20"/>
+      </w:rPr>
+    </w:lvl>
+  </w:abstractNum>
+  <w:abstractNum w:abstractNumId="2" w15:restartNumberingAfterBreak="0">
+    <w:nsid w:val="21D92E9F"/>
+    <w:multiLevelType w:val="multilevel"/>
+    <w:tmpl w:val="89E6CC94"/>
+    <w:lvl w:ilvl="0">
+      <w:start w:val="1"/>
+      <w:numFmt w:val="bullet"/>
+      <w:lvlText w:val=""/>
+      <w:lvlJc w:val="left"/>
+      <w:pPr>
+        <w:tabs>
+          <w:tab w:val="num" w:pos="720"/>
+        </w:tabs>
+        <w:ind w:left="720" w:hanging="360"/>
+      </w:pPr>
+      <w:rPr>
+        <w:rFonts w:ascii="Symbol" w:hAnsi="Symbol" w:hint="default"/>
+        <w:sz w:val="20"/>
+      </w:rPr>
+    </w:lvl>
+    <w:lvl w:ilvl="1" w:tentative="1">
+      <w:start w:val="1"/>
+      <w:numFmt w:val="bullet"/>
+      <w:lvlText w:val="o"/>
+      <w:lvlJc w:val="left"/>
+      <w:pPr>
+        <w:tabs>
+          <w:tab w:val="num" w:pos="1440"/>
+        </w:tabs>
+        <w:ind w:left="1440" w:hanging="360"/>
+      </w:pPr>
+      <w:rPr>
+        <w:rFonts w:ascii="Courier New" w:hAnsi="Courier New" w:hint="default"/>
+        <w:sz w:val="20"/>
+      </w:rPr>
+    </w:lvl>
+    <w:lvl w:ilvl="2" w:tentative="1">
+      <w:start w:val="1"/>
+      <w:numFmt w:val="bullet"/>
+      <w:lvlText w:val=""/>
+      <w:lvlJc w:val="left"/>
+      <w:pPr>
+        <w:tabs>
+          <w:tab w:val="num" w:pos="2160"/>
+        </w:tabs>
+        <w:ind w:left="2160" w:hanging="360"/>
+      </w:pPr>
+      <w:rPr>
+        <w:rFonts w:ascii="Wingdings" w:hAnsi="Wingdings" w:hint="default"/>
+        <w:sz w:val="20"/>
+      </w:rPr>
+    </w:lvl>
+    <w:lvl w:ilvl="3" w:tentative="1">
+      <w:start w:val="1"/>
+      <w:numFmt w:val="bullet"/>
+      <w:lvlText w:val=""/>
+      <w:lvlJc w:val="left"/>
+      <w:pPr>
+        <w:tabs>
+          <w:tab w:val="num" w:pos="2880"/>
+        </w:tabs>
+        <w:ind w:left="2880" w:hanging="360"/>
+      </w:pPr>
+      <w:rPr>
+        <w:rFonts w:ascii="Wingdings" w:hAnsi="Wingdings" w:hint="default"/>
+        <w:sz w:val="20"/>
+      </w:rPr>
+    </w:lvl>
+    <w:lvl w:ilvl="4" w:tentative="1">
+      <w:start w:val="1"/>
+      <w:numFmt w:val="bullet"/>
+      <w:lvlText w:val=""/>
+      <w:lvlJc w:val="left"/>
+      <w:pPr>
+        <w:tabs>
+          <w:tab w:val="num" w:pos="3600"/>
+        </w:tabs>
+        <w:ind w:left="3600" w:hanging="360"/>
+      </w:pPr>
+      <w:rPr>
+        <w:rFonts w:ascii="Wingdings" w:hAnsi="Wingdings" w:hint="default"/>
+        <w:sz w:val="20"/>
+      </w:rPr>
+    </w:lvl>
+    <w:lvl w:ilvl="5" w:tentative="1">
+      <w:start w:val="1"/>
+      <w:numFmt w:val="bullet"/>
+      <w:lvlText w:val=""/>
+      <w:lvlJc w:val="left"/>
+      <w:pPr>
+        <w:tabs>
+          <w:tab w:val="num" w:pos="4320"/>
+        </w:tabs>
+        <w:ind w:left="4320" w:hanging="360"/>
+      </w:pPr>
+      <w:rPr>
+        <w:rFonts w:ascii="Wingdings" w:hAnsi="Wingdings" w:hint="default"/>
+        <w:sz w:val="20"/>
+      </w:rPr>
+    </w:lvl>
+    <w:lvl w:ilvl="6" w:tentative="1">
+      <w:start w:val="1"/>
+      <w:numFmt w:val="bullet"/>
+      <w:lvlText w:val=""/>
+      <w:lvlJc w:val="left"/>
+      <w:pPr>
+        <w:tabs>
+          <w:tab w:val="num" w:pos="5040"/>
+        </w:tabs>
+        <w:ind w:left="5040" w:hanging="360"/>
+      </w:pPr>
+      <w:rPr>
+        <w:rFonts w:ascii="Wingdings" w:hAnsi="Wingdings" w:hint="default"/>
+        <w:sz w:val="20"/>
+      </w:rPr>
+    </w:lvl>
+    <w:lvl w:ilvl="7" w:tentative="1">
+      <w:start w:val="1"/>
+      <w:numFmt w:val="bullet"/>
+      <w:lvlText w:val=""/>
+      <w:lvlJc w:val="left"/>
+      <w:pPr>
+        <w:tabs>
+          <w:tab w:val="num" w:pos="5760"/>
+        </w:tabs>
+        <w:ind w:left="5760" w:hanging="360"/>
+      </w:pPr>
+      <w:rPr>
+        <w:rFonts w:ascii="Wingdings" w:hAnsi="Wingdings" w:hint="default"/>
+        <w:sz w:val="20"/>
+      </w:rPr>
+    </w:lvl>
+    <w:lvl w:ilvl="8" w:tentative="1">
+      <w:start w:val="1"/>
+      <w:numFmt w:val="bullet"/>
+      <w:lvlText w:val=""/>
+      <w:lvlJc w:val="left"/>
+      <w:pPr>
+        <w:tabs>
+          <w:tab w:val="num" w:pos="6480"/>
+        </w:tabs>
+        <w:ind w:left="6480" w:hanging="360"/>
+      </w:pPr>
+      <w:rPr>
+        <w:rFonts w:ascii="Wingdings" w:hAnsi="Wingdings" w:hint="default"/>
+        <w:sz w:val="20"/>
+      </w:rPr>
+    </w:lvl>
+  </w:abstractNum>
+  <w:abstractNum w:abstractNumId="3" w15:restartNumberingAfterBreak="0">
+    <w:nsid w:val="278A2170"/>
+    <w:multiLevelType w:val="multilevel"/>
+    <w:tmpl w:val="097C339C"/>
+    <w:lvl w:ilvl="0">
+      <w:start w:val="1"/>
+      <w:numFmt w:val="bullet"/>
+      <w:lvlText w:val=""/>
+      <w:lvlJc w:val="left"/>
+      <w:pPr>
+        <w:tabs>
+          <w:tab w:val="num" w:pos="720"/>
+        </w:tabs>
+        <w:ind w:left="720" w:hanging="360"/>
+      </w:pPr>
+      <w:rPr>
+        <w:rFonts w:ascii="Symbol" w:hAnsi="Symbol" w:hint="default"/>
+        <w:sz w:val="20"/>
+      </w:rPr>
+    </w:lvl>
+    <w:lvl w:ilvl="1" w:tentative="1">
+      <w:start w:val="1"/>
+      <w:numFmt w:val="bullet"/>
+      <w:lvlText w:val="o"/>
+      <w:lvlJc w:val="left"/>
+      <w:pPr>
+        <w:tabs>
+          <w:tab w:val="num" w:pos="1440"/>
+        </w:tabs>
+        <w:ind w:left="1440" w:hanging="360"/>
+      </w:pPr>
+      <w:rPr>
+        <w:rFonts w:ascii="Courier New" w:hAnsi="Courier New" w:hint="default"/>
+        <w:sz w:val="20"/>
+      </w:rPr>
+    </w:lvl>
+    <w:lvl w:ilvl="2" w:tentative="1">
+      <w:start w:val="1"/>
+      <w:numFmt w:val="bullet"/>
+      <w:lvlText w:val=""/>
+      <w:lvlJc w:val="left"/>
+      <w:pPr>
+        <w:tabs>
+          <w:tab w:val="num" w:pos="2160"/>
+        </w:tabs>
+        <w:ind w:left="2160" w:hanging="360"/>
+      </w:pPr>
+      <w:rPr>
+        <w:rFonts w:ascii="Wingdings" w:hAnsi="Wingdings" w:hint="default"/>
+        <w:sz w:val="20"/>
+      </w:rPr>
+    </w:lvl>
+    <w:lvl w:ilvl="3" w:tentative="1">
+      <w:start w:val="1"/>
+      <w:numFmt w:val="bullet"/>
+      <w:lvlText w:val=""/>
+      <w:lvlJc w:val="left"/>
+      <w:pPr>
+        <w:tabs>
+          <w:tab w:val="num" w:pos="2880"/>
+        </w:tabs>
+        <w:ind w:left="2880" w:hanging="360"/>
+      </w:pPr>
+      <w:rPr>
+        <w:rFonts w:ascii="Wingdings" w:hAnsi="Wingdings" w:hint="default"/>
+        <w:sz w:val="20"/>
+      </w:rPr>
+    </w:lvl>
+    <w:lvl w:ilvl="4" w:tentative="1">
+      <w:start w:val="1"/>
+      <w:numFmt w:val="bullet"/>
+      <w:lvlText w:val=""/>
+      <w:lvlJc w:val="left"/>
+      <w:pPr>
+        <w:tabs>
+          <w:tab w:val="num" w:pos="3600"/>
+        </w:tabs>
+        <w:ind w:left="3600" w:hanging="360"/>
+      </w:pPr>
+      <w:rPr>
+        <w:rFonts w:ascii="Wingdings" w:hAnsi="Wingdings" w:hint="default"/>
+        <w:sz w:val="20"/>
+      </w:rPr>
+    </w:lvl>
+    <w:lvl w:ilvl="5" w:tentative="1">
+      <w:start w:val="1"/>
+      <w:numFmt w:val="bullet"/>
+      <w:lvlText w:val=""/>
+      <w:lvlJc w:val="left"/>
+      <w:pPr>
+        <w:tabs>
+          <w:tab w:val="num" w:pos="4320"/>
+        </w:tabs>
+        <w:ind w:left="4320" w:hanging="360"/>
+      </w:pPr>
+      <w:rPr>
+        <w:rFonts w:ascii="Wingdings" w:hAnsi="Wingdings" w:hint="default"/>
+        <w:sz w:val="20"/>
+      </w:rPr>
+    </w:lvl>
+    <w:lvl w:ilvl="6" w:tentative="1">
+      <w:start w:val="1"/>
+      <w:numFmt w:val="bullet"/>
+      <w:lvlText w:val=""/>
+      <w:lvlJc w:val="left"/>
+      <w:pPr>
+        <w:tabs>
+          <w:tab w:val="num" w:pos="5040"/>
+        </w:tabs>
+        <w:ind w:left="5040" w:hanging="360"/>
+      </w:pPr>
+      <w:rPr>
+        <w:rFonts w:ascii="Wingdings" w:hAnsi="Wingdings" w:hint="default"/>
+        <w:sz w:val="20"/>
+      </w:rPr>
+    </w:lvl>
+    <w:lvl w:ilvl="7" w:tentative="1">
+      <w:start w:val="1"/>
+      <w:numFmt w:val="bullet"/>
+      <w:lvlText w:val=""/>
+      <w:lvlJc w:val="left"/>
+      <w:pPr>
+        <w:tabs>
+          <w:tab w:val="num" w:pos="5760"/>
+        </w:tabs>
+        <w:ind w:left="5760" w:hanging="360"/>
+      </w:pPr>
+      <w:rPr>
+        <w:rFonts w:ascii="Wingdings" w:hAnsi="Wingdings" w:hint="default"/>
+        <w:sz w:val="20"/>
+      </w:rPr>
+    </w:lvl>
+    <w:lvl w:ilvl="8" w:tentative="1">
+      <w:start w:val="1"/>
+      <w:numFmt w:val="bullet"/>
+      <w:lvlText w:val=""/>
+      <w:lvlJc w:val="left"/>
+      <w:pPr>
+        <w:tabs>
+          <w:tab w:val="num" w:pos="6480"/>
+        </w:tabs>
+        <w:ind w:left="6480" w:hanging="360"/>
+      </w:pPr>
+      <w:rPr>
+        <w:rFonts w:ascii="Wingdings" w:hAnsi="Wingdings" w:hint="default"/>
+        <w:sz w:val="20"/>
+      </w:rPr>
+    </w:lvl>
+  </w:abstractNum>
+  <w:abstractNum w:abstractNumId="4" w15:restartNumberingAfterBreak="0">
+    <w:nsid w:val="31D5693F"/>
+    <w:multiLevelType w:val="multilevel"/>
+    <w:tmpl w:val="C66CACDE"/>
+    <w:lvl w:ilvl="0">
+      <w:start w:val="1"/>
+      <w:numFmt w:val="bullet"/>
+      <w:lvlText w:val=""/>
+      <w:lvlJc w:val="left"/>
+      <w:pPr>
+        <w:tabs>
+          <w:tab w:val="num" w:pos="720"/>
+        </w:tabs>
+        <w:ind w:left="720" w:hanging="360"/>
+      </w:pPr>
+      <w:rPr>
+        <w:rFonts w:ascii="Symbol" w:hAnsi="Symbol" w:hint="default"/>
+        <w:sz w:val="20"/>
+      </w:rPr>
+    </w:lvl>
+    <w:lvl w:ilvl="1" w:tentative="1">
+      <w:start w:val="1"/>
+      <w:numFmt w:val="bullet"/>
+      <w:lvlText w:val="o"/>
+      <w:lvlJc w:val="left"/>
+      <w:pPr>
+        <w:tabs>
+          <w:tab w:val="num" w:pos="1440"/>
+        </w:tabs>
+        <w:ind w:left="1440" w:hanging="360"/>
+      </w:pPr>
+      <w:rPr>
+        <w:rFonts w:ascii="Courier New" w:hAnsi="Courier New" w:hint="default"/>
+        <w:sz w:val="20"/>
+      </w:rPr>
+    </w:lvl>
+    <w:lvl w:ilvl="2" w:tentative="1">
+      <w:start w:val="1"/>
+      <w:numFmt w:val="bullet"/>
+      <w:lvlText w:val=""/>
+      <w:lvlJc w:val="left"/>
+      <w:pPr>
+        <w:tabs>
+          <w:tab w:val="num" w:pos="2160"/>
+        </w:tabs>
+        <w:ind w:left="2160" w:hanging="360"/>
+      </w:pPr>
+      <w:rPr>
+        <w:rFonts w:ascii="Wingdings" w:hAnsi="Wingdings" w:hint="default"/>
+        <w:sz w:val="20"/>
+      </w:rPr>
+    </w:lvl>
+    <w:lvl w:ilvl="3" w:tentative="1">
+      <w:start w:val="1"/>
+      <w:numFmt w:val="bullet"/>
+      <w:lvlText w:val=""/>
+      <w:lvlJc w:val="left"/>
+      <w:pPr>
+        <w:tabs>
+          <w:tab w:val="num" w:pos="2880"/>
+        </w:tabs>
+        <w:ind w:left="2880" w:hanging="360"/>
+      </w:pPr>
+      <w:rPr>
+        <w:rFonts w:ascii="Wingdings" w:hAnsi="Wingdings" w:hint="default"/>
+        <w:sz w:val="20"/>
+      </w:rPr>
+    </w:lvl>
+    <w:lvl w:ilvl="4" w:tentative="1">
+      <w:start w:val="1"/>
+      <w:numFmt w:val="bullet"/>
+      <w:lvlText w:val=""/>
+      <w:lvlJc w:val="left"/>
+      <w:pPr>
+        <w:tabs>
+          <w:tab w:val="num" w:pos="3600"/>
+        </w:tabs>
+        <w:ind w:left="3600" w:hanging="360"/>
+      </w:pPr>
+      <w:rPr>
+        <w:rFonts w:ascii="Wingdings" w:hAnsi="Wingdings" w:hint="default"/>
+        <w:sz w:val="20"/>
+      </w:rPr>
+    </w:lvl>
+    <w:lvl w:ilvl="5" w:tentative="1">
+      <w:start w:val="1"/>
+      <w:numFmt w:val="bullet"/>
+      <w:lvlText w:val=""/>
+      <w:lvlJc w:val="left"/>
+      <w:pPr>
+        <w:tabs>
+          <w:tab w:val="num" w:pos="4320"/>
+        </w:tabs>
+        <w:ind w:left="4320" w:hanging="360"/>
+      </w:pPr>
+      <w:rPr>
+        <w:rFonts w:ascii="Wingdings" w:hAnsi="Wingdings" w:hint="default"/>
+        <w:sz w:val="20"/>
+      </w:rPr>
+    </w:lvl>
+    <w:lvl w:ilvl="6" w:tentative="1">
+      <w:start w:val="1"/>
+      <w:numFmt w:val="bullet"/>
+      <w:lvlText w:val=""/>
+      <w:lvlJc w:val="left"/>
+      <w:pPr>
+        <w:tabs>
+          <w:tab w:val="num" w:pos="5040"/>
+        </w:tabs>
+        <w:ind w:left="5040" w:hanging="360"/>
+      </w:pPr>
+      <w:rPr>
+        <w:rFonts w:ascii="Wingdings" w:hAnsi="Wingdings" w:hint="default"/>
+        <w:sz w:val="20"/>
+      </w:rPr>
+    </w:lvl>
+    <w:lvl w:ilvl="7" w:tentative="1">
+      <w:start w:val="1"/>
+      <w:numFmt w:val="bullet"/>
+      <w:lvlText w:val=""/>
+      <w:lvlJc w:val="left"/>
+      <w:pPr>
+        <w:tabs>
+          <w:tab w:val="num" w:pos="5760"/>
+        </w:tabs>
+        <w:ind w:left="5760" w:hanging="360"/>
+      </w:pPr>
+      <w:rPr>
+        <w:rFonts w:ascii="Wingdings" w:hAnsi="Wingdings" w:hint="default"/>
+        <w:sz w:val="20"/>
+      </w:rPr>
+    </w:lvl>
+    <w:lvl w:ilvl="8" w:tentative="1">
+      <w:start w:val="1"/>
+      <w:numFmt w:val="bullet"/>
+      <w:lvlText w:val=""/>
+      <w:lvlJc w:val="left"/>
+      <w:pPr>
+        <w:tabs>
+          <w:tab w:val="num" w:pos="6480"/>
+        </w:tabs>
+        <w:ind w:left="6480" w:hanging="360"/>
+      </w:pPr>
+      <w:rPr>
+        <w:rFonts w:ascii="Wingdings" w:hAnsi="Wingdings" w:hint="default"/>
+        <w:sz w:val="20"/>
+      </w:rPr>
+    </w:lvl>
+  </w:abstractNum>
+  <w:abstractNum w:abstractNumId="5" w15:restartNumberingAfterBreak="0">
+    <w:nsid w:val="3C0559D6"/>
+    <w:multiLevelType w:val="multilevel"/>
+    <w:tmpl w:val="6DB2C3CA"/>
+    <w:lvl w:ilvl="0">
+      <w:start w:val="1"/>
+      <w:numFmt w:val="bullet"/>
+      <w:lvlText w:val=""/>
+      <w:lvlJc w:val="left"/>
+      <w:pPr>
+        <w:tabs>
+          <w:tab w:val="num" w:pos="720"/>
+        </w:tabs>
+        <w:ind w:left="720" w:hanging="360"/>
+      </w:pPr>
+      <w:rPr>
+        <w:rFonts w:ascii="Symbol" w:hAnsi="Symbol" w:hint="default"/>
+        <w:sz w:val="20"/>
+      </w:rPr>
+    </w:lvl>
+    <w:lvl w:ilvl="1" w:tentative="1">
+      <w:start w:val="1"/>
+      <w:numFmt w:val="bullet"/>
+      <w:lvlText w:val="o"/>
+      <w:lvlJc w:val="left"/>
+      <w:pPr>
+        <w:tabs>
+          <w:tab w:val="num" w:pos="1440"/>
+        </w:tabs>
+        <w:ind w:left="1440" w:hanging="360"/>
+      </w:pPr>
+      <w:rPr>
+        <w:rFonts w:ascii="Courier New" w:hAnsi="Courier New" w:hint="default"/>
+        <w:sz w:val="20"/>
+      </w:rPr>
+    </w:lvl>
+    <w:lvl w:ilvl="2" w:tentative="1">
+      <w:start w:val="1"/>
+      <w:numFmt w:val="bullet"/>
+      <w:lvlText w:val=""/>
+      <w:lvlJc w:val="left"/>
+      <w:pPr>
+        <w:tabs>
+          <w:tab w:val="num" w:pos="2160"/>
+        </w:tabs>
+        <w:ind w:left="2160" w:hanging="360"/>
+      </w:pPr>
+      <w:rPr>
+        <w:rFonts w:ascii="Wingdings" w:hAnsi="Wingdings" w:hint="default"/>
+        <w:sz w:val="20"/>
+      </w:rPr>
+    </w:lvl>
+    <w:lvl w:ilvl="3" w:tentative="1">
+      <w:start w:val="1"/>
+      <w:numFmt w:val="bullet"/>
+      <w:lvlText w:val=""/>
+      <w:lvlJc w:val="left"/>
+      <w:pPr>
+        <w:tabs>
+          <w:tab w:val="num" w:pos="2880"/>
+        </w:tabs>
+        <w:ind w:left="2880" w:hanging="360"/>
+      </w:pPr>
+      <w:rPr>
+        <w:rFonts w:ascii="Wingdings" w:hAnsi="Wingdings" w:hint="default"/>
+        <w:sz w:val="20"/>
+      </w:rPr>
+    </w:lvl>
+    <w:lvl w:ilvl="4" w:tentative="1">
+      <w:start w:val="1"/>
+      <w:numFmt w:val="bullet"/>
+      <w:lvlText w:val=""/>
+      <w:lvlJc w:val="left"/>
+      <w:pPr>
+        <w:tabs>
+          <w:tab w:val="num" w:pos="3600"/>
+        </w:tabs>
+        <w:ind w:left="3600" w:hanging="360"/>
+      </w:pPr>
+      <w:rPr>
+        <w:rFonts w:ascii="Wingdings" w:hAnsi="Wingdings" w:hint="default"/>
+        <w:sz w:val="20"/>
+      </w:rPr>
+    </w:lvl>
+    <w:lvl w:ilvl="5" w:tentative="1">
+      <w:start w:val="1"/>
+      <w:numFmt w:val="bullet"/>
+      <w:lvlText w:val=""/>
+      <w:lvlJc w:val="left"/>
+      <w:pPr>
+        <w:tabs>
+          <w:tab w:val="num" w:pos="4320"/>
+        </w:tabs>
+        <w:ind w:left="4320" w:hanging="360"/>
+      </w:pPr>
+      <w:rPr>
+        <w:rFonts w:ascii="Wingdings" w:hAnsi="Wingdings" w:hint="default"/>
+        <w:sz w:val="20"/>
+      </w:rPr>
+    </w:lvl>
+    <w:lvl w:ilvl="6" w:tentative="1">
+      <w:start w:val="1"/>
+      <w:numFmt w:val="bullet"/>
+      <w:lvlText w:val=""/>
+      <w:lvlJc w:val="left"/>
+      <w:pPr>
+        <w:tabs>
+          <w:tab w:val="num" w:pos="5040"/>
+        </w:tabs>
+        <w:ind w:left="5040" w:hanging="360"/>
+      </w:pPr>
+      <w:rPr>
+        <w:rFonts w:ascii="Wingdings" w:hAnsi="Wingdings" w:hint="default"/>
+        <w:sz w:val="20"/>
+      </w:rPr>
+    </w:lvl>
+    <w:lvl w:ilvl="7" w:tentative="1">
+      <w:start w:val="1"/>
+      <w:numFmt w:val="bullet"/>
+      <w:lvlText w:val=""/>
+      <w:lvlJc w:val="left"/>
+      <w:pPr>
+        <w:tabs>
+          <w:tab w:val="num" w:pos="5760"/>
+        </w:tabs>
+        <w:ind w:left="5760" w:hanging="360"/>
+      </w:pPr>
+      <w:rPr>
+        <w:rFonts w:ascii="Wingdings" w:hAnsi="Wingdings" w:hint="default"/>
+        <w:sz w:val="20"/>
+      </w:rPr>
+    </w:lvl>
+    <w:lvl w:ilvl="8" w:tentative="1">
+      <w:start w:val="1"/>
+      <w:numFmt w:val="bullet"/>
+      <w:lvlText w:val=""/>
+      <w:lvlJc w:val="left"/>
+      <w:pPr>
+        <w:tabs>
+          <w:tab w:val="num" w:pos="6480"/>
+        </w:tabs>
+        <w:ind w:left="6480" w:hanging="360"/>
+      </w:pPr>
+      <w:rPr>
+        <w:rFonts w:ascii="Wingdings" w:hAnsi="Wingdings" w:hint="default"/>
+        <w:sz w:val="20"/>
+      </w:rPr>
+    </w:lvl>
+  </w:abstractNum>
+  <w:abstractNum w:abstractNumId="6" w15:restartNumberingAfterBreak="0">
+    <w:nsid w:val="40860CDF"/>
+    <w:multiLevelType w:val="multilevel"/>
+    <w:tmpl w:val="EAB25D36"/>
+    <w:lvl w:ilvl="0">
+      <w:start w:val="1"/>
+      <w:numFmt w:val="bullet"/>
+      <w:lvlText w:val=""/>
+      <w:lvlJc w:val="left"/>
+      <w:pPr>
+        <w:tabs>
+          <w:tab w:val="num" w:pos="720"/>
+        </w:tabs>
+        <w:ind w:left="720" w:hanging="360"/>
+      </w:pPr>
+      <w:rPr>
+        <w:rFonts w:ascii="Symbol" w:hAnsi="Symbol" w:hint="default"/>
+        <w:sz w:val="20"/>
+      </w:rPr>
+    </w:lvl>
+    <w:lvl w:ilvl="1" w:tentative="1">
+      <w:start w:val="1"/>
+      <w:numFmt w:val="bullet"/>
+      <w:lvlText w:val="o"/>
+      <w:lvlJc w:val="left"/>
+      <w:pPr>
+        <w:tabs>
+          <w:tab w:val="num" w:pos="1440"/>
+        </w:tabs>
+        <w:ind w:left="1440" w:hanging="360"/>
+      </w:pPr>
+      <w:rPr>
+        <w:rFonts w:ascii="Courier New" w:hAnsi="Courier New" w:hint="default"/>
+        <w:sz w:val="20"/>
+      </w:rPr>
+    </w:lvl>
+    <w:lvl w:ilvl="2" w:tentative="1">
+      <w:start w:val="1"/>
+      <w:numFmt w:val="bullet"/>
+      <w:lvlText w:val=""/>
+      <w:lvlJc w:val="left"/>
+      <w:pPr>
+        <w:tabs>
+          <w:tab w:val="num" w:pos="2160"/>
+        </w:tabs>
+        <w:ind w:left="2160" w:hanging="360"/>
+      </w:pPr>
+      <w:rPr>
+        <w:rFonts w:ascii="Wingdings" w:hAnsi="Wingdings" w:hint="default"/>
+        <w:sz w:val="20"/>
+      </w:rPr>
+    </w:lvl>
+    <w:lvl w:ilvl="3" w:tentative="1">
+      <w:start w:val="1"/>
+      <w:numFmt w:val="bullet"/>
+      <w:lvlText w:val=""/>
+      <w:lvlJc w:val="left"/>
+      <w:pPr>
+        <w:tabs>
+          <w:tab w:val="num" w:pos="2880"/>
+        </w:tabs>
+        <w:ind w:left="2880" w:hanging="360"/>
+      </w:pPr>
+      <w:rPr>
+        <w:rFonts w:ascii="Wingdings" w:hAnsi="Wingdings" w:hint="default"/>
+        <w:sz w:val="20"/>
+      </w:rPr>
+    </w:lvl>
+    <w:lvl w:ilvl="4" w:tentative="1">
+      <w:start w:val="1"/>
+      <w:numFmt w:val="bullet"/>
+      <w:lvlText w:val=""/>
+      <w:lvlJc w:val="left"/>
+      <w:pPr>
+        <w:tabs>
+          <w:tab w:val="num" w:pos="3600"/>
+        </w:tabs>
+        <w:ind w:left="3600" w:hanging="360"/>
+      </w:pPr>
+      <w:rPr>
+        <w:rFonts w:ascii="Wingdings" w:hAnsi="Wingdings" w:hint="default"/>
+        <w:sz w:val="20"/>
+      </w:rPr>
+    </w:lvl>
+    <w:lvl w:ilvl="5" w:tentative="1">
+      <w:start w:val="1"/>
+      <w:numFmt w:val="bullet"/>
+      <w:lvlText w:val=""/>
+      <w:lvlJc w:val="left"/>
+      <w:pPr>
+        <w:tabs>
+          <w:tab w:val="num" w:pos="4320"/>
+        </w:tabs>
+        <w:ind w:left="4320" w:hanging="360"/>
+      </w:pPr>
+      <w:rPr>
+        <w:rFonts w:ascii="Wingdings" w:hAnsi="Wingdings" w:hint="default"/>
+        <w:sz w:val="20"/>
+      </w:rPr>
+    </w:lvl>
+    <w:lvl w:ilvl="6" w:tentative="1">
+      <w:start w:val="1"/>
+      <w:numFmt w:val="bullet"/>
+      <w:lvlText w:val=""/>
+      <w:lvlJc w:val="left"/>
+      <w:pPr>
+        <w:tabs>
+          <w:tab w:val="num" w:pos="5040"/>
+        </w:tabs>
+        <w:ind w:left="5040" w:hanging="360"/>
+      </w:pPr>
+      <w:rPr>
+        <w:rFonts w:ascii="Wingdings" w:hAnsi="Wingdings" w:hint="default"/>
+        <w:sz w:val="20"/>
+      </w:rPr>
+    </w:lvl>
+    <w:lvl w:ilvl="7" w:tentative="1">
+      <w:start w:val="1"/>
+      <w:numFmt w:val="bullet"/>
+      <w:lvlText w:val=""/>
+      <w:lvlJc w:val="left"/>
+      <w:pPr>
+        <w:tabs>
+          <w:tab w:val="num" w:pos="5760"/>
+        </w:tabs>
+        <w:ind w:left="5760" w:hanging="360"/>
+      </w:pPr>
+      <w:rPr>
+        <w:rFonts w:ascii="Wingdings" w:hAnsi="Wingdings" w:hint="default"/>
+        <w:sz w:val="20"/>
+      </w:rPr>
+    </w:lvl>
+    <w:lvl w:ilvl="8" w:tentative="1">
+      <w:start w:val="1"/>
+      <w:numFmt w:val="bullet"/>
+      <w:lvlText w:val=""/>
+      <w:lvlJc w:val="left"/>
+      <w:pPr>
+        <w:tabs>
+          <w:tab w:val="num" w:pos="6480"/>
+        </w:tabs>
+        <w:ind w:left="6480" w:hanging="360"/>
+      </w:pPr>
+      <w:rPr>
+        <w:rFonts w:ascii="Wingdings" w:hAnsi="Wingdings" w:hint="default"/>
+        <w:sz w:val="20"/>
+      </w:rPr>
+    </w:lvl>
+  </w:abstractNum>
+  <w:abstractNum w:abstractNumId="7" w15:restartNumberingAfterBreak="0">
+    <w:nsid w:val="516E38B4"/>
+    <w:multiLevelType w:val="multilevel"/>
+    <w:tmpl w:val="15BAE9EE"/>
+    <w:lvl w:ilvl="0">
+      <w:start w:val="1"/>
+      <w:numFmt w:val="bullet"/>
+      <w:lvlText w:val=""/>
+      <w:lvlJc w:val="left"/>
+      <w:pPr>
+        <w:tabs>
+          <w:tab w:val="num" w:pos="720"/>
+        </w:tabs>
+        <w:ind w:left="720" w:hanging="360"/>
+      </w:pPr>
+      <w:rPr>
+        <w:rFonts w:ascii="Symbol" w:hAnsi="Symbol" w:hint="default"/>
+        <w:sz w:val="20"/>
+      </w:rPr>
+    </w:lvl>
+    <w:lvl w:ilvl="1" w:tentative="1">
+      <w:start w:val="1"/>
+      <w:numFmt w:val="bullet"/>
+      <w:lvlText w:val="o"/>
+      <w:lvlJc w:val="left"/>
+      <w:pPr>
+        <w:tabs>
+          <w:tab w:val="num" w:pos="1440"/>
+        </w:tabs>
+        <w:ind w:left="1440" w:hanging="360"/>
+      </w:pPr>
+      <w:rPr>
+        <w:rFonts w:ascii="Courier New" w:hAnsi="Courier New" w:hint="default"/>
+        <w:sz w:val="20"/>
+      </w:rPr>
+    </w:lvl>
+    <w:lvl w:ilvl="2" w:tentative="1">
+      <w:start w:val="1"/>
+      <w:numFmt w:val="bullet"/>
+      <w:lvlText w:val=""/>
+      <w:lvlJc w:val="left"/>
+      <w:pPr>
+        <w:tabs>
+          <w:tab w:val="num" w:pos="2160"/>
+        </w:tabs>
+        <w:ind w:left="2160" w:hanging="360"/>
+      </w:pPr>
+      <w:rPr>
+        <w:rFonts w:ascii="Wingdings" w:hAnsi="Wingdings" w:hint="default"/>
+        <w:sz w:val="20"/>
+      </w:rPr>
+    </w:lvl>
+    <w:lvl w:ilvl="3" w:tentative="1">
+      <w:start w:val="1"/>
+      <w:numFmt w:val="bullet"/>
+      <w:lvlText w:val=""/>
+      <w:lvlJc w:val="left"/>
+      <w:pPr>
+        <w:tabs>
+          <w:tab w:val="num" w:pos="2880"/>
+        </w:tabs>
+        <w:ind w:left="2880" w:hanging="360"/>
+      </w:pPr>
+      <w:rPr>
+        <w:rFonts w:ascii="Wingdings" w:hAnsi="Wingdings" w:hint="default"/>
+        <w:sz w:val="20"/>
+      </w:rPr>
+    </w:lvl>
+    <w:lvl w:ilvl="4" w:tentative="1">
+      <w:start w:val="1"/>
+      <w:numFmt w:val="bullet"/>
+      <w:lvlText w:val=""/>
+      <w:lvlJc w:val="left"/>
+      <w:pPr>
+        <w:tabs>
+          <w:tab w:val="num" w:pos="3600"/>
+        </w:tabs>
+        <w:ind w:left="3600" w:hanging="360"/>
+      </w:pPr>
+      <w:rPr>
+        <w:rFonts w:ascii="Wingdings" w:hAnsi="Wingdings" w:hint="default"/>
+        <w:sz w:val="20"/>
+      </w:rPr>
+    </w:lvl>
+    <w:lvl w:ilvl="5" w:tentative="1">
+      <w:start w:val="1"/>
+      <w:numFmt w:val="bullet"/>
+      <w:lvlText w:val=""/>
+      <w:lvlJc w:val="left"/>
+      <w:pPr>
+        <w:tabs>
+          <w:tab w:val="num" w:pos="4320"/>
+        </w:tabs>
+        <w:ind w:left="4320" w:hanging="360"/>
+      </w:pPr>
+      <w:rPr>
+        <w:rFonts w:ascii="Wingdings" w:hAnsi="Wingdings" w:hint="default"/>
+        <w:sz w:val="20"/>
+      </w:rPr>
+    </w:lvl>
+    <w:lvl w:ilvl="6" w:tentative="1">
+      <w:start w:val="1"/>
+      <w:numFmt w:val="bullet"/>
+      <w:lvlText w:val=""/>
+      <w:lvlJc w:val="left"/>
+      <w:pPr>
+        <w:tabs>
+          <w:tab w:val="num" w:pos="5040"/>
+        </w:tabs>
+        <w:ind w:left="5040" w:hanging="360"/>
+      </w:pPr>
+      <w:rPr>
+        <w:rFonts w:ascii="Wingdings" w:hAnsi="Wingdings" w:hint="default"/>
+        <w:sz w:val="20"/>
+      </w:rPr>
+    </w:lvl>
+    <w:lvl w:ilvl="7" w:tentative="1">
+      <w:start w:val="1"/>
+      <w:numFmt w:val="bullet"/>
+      <w:lvlText w:val=""/>
+      <w:lvlJc w:val="left"/>
+      <w:pPr>
+        <w:tabs>
+          <w:tab w:val="num" w:pos="5760"/>
+        </w:tabs>
+        <w:ind w:left="5760" w:hanging="360"/>
+      </w:pPr>
+      <w:rPr>
+        <w:rFonts w:ascii="Wingdings" w:hAnsi="Wingdings" w:hint="default"/>
+        <w:sz w:val="20"/>
+      </w:rPr>
+    </w:lvl>
+    <w:lvl w:ilvl="8" w:tentative="1">
+      <w:start w:val="1"/>
+      <w:numFmt w:val="bullet"/>
+      <w:lvlText w:val=""/>
+      <w:lvlJc w:val="left"/>
+      <w:pPr>
+        <w:tabs>
+          <w:tab w:val="num" w:pos="6480"/>
+        </w:tabs>
+        <w:ind w:left="6480" w:hanging="360"/>
+      </w:pPr>
+      <w:rPr>
+        <w:rFonts w:ascii="Wingdings" w:hAnsi="Wingdings" w:hint="default"/>
+        <w:sz w:val="20"/>
+      </w:rPr>
+    </w:lvl>
+  </w:abstractNum>
+  <w:abstractNum w:abstractNumId="8" w15:restartNumberingAfterBreak="0">
+    <w:nsid w:val="59AB4162"/>
+    <w:multiLevelType w:val="multilevel"/>
+    <w:tmpl w:val="151C227A"/>
+    <w:lvl w:ilvl="0">
+      <w:start w:val="1"/>
+      <w:numFmt w:val="bullet"/>
+      <w:lvlText w:val=""/>
+      <w:lvlJc w:val="left"/>
+      <w:pPr>
+        <w:tabs>
+          <w:tab w:val="num" w:pos="720"/>
+        </w:tabs>
+        <w:ind w:left="720" w:hanging="360"/>
+      </w:pPr>
+      <w:rPr>
+        <w:rFonts w:ascii="Symbol" w:hAnsi="Symbol" w:hint="default"/>
+        <w:sz w:val="20"/>
+      </w:rPr>
+    </w:lvl>
+    <w:lvl w:ilvl="1" w:tentative="1">
+      <w:start w:val="1"/>
+      <w:numFmt w:val="bullet"/>
+      <w:lvlText w:val="o"/>
+      <w:lvlJc w:val="left"/>
+      <w:pPr>
+        <w:tabs>
+          <w:tab w:val="num" w:pos="1440"/>
+        </w:tabs>
+        <w:ind w:left="1440" w:hanging="360"/>
+      </w:pPr>
+      <w:rPr>
+        <w:rFonts w:ascii="Courier New" w:hAnsi="Courier New" w:hint="default"/>
+        <w:sz w:val="20"/>
+      </w:rPr>
+    </w:lvl>
+    <w:lvl w:ilvl="2" w:tentative="1">
+      <w:start w:val="1"/>
+      <w:numFmt w:val="bullet"/>
+      <w:lvlText w:val=""/>
+      <w:lvlJc w:val="left"/>
+      <w:pPr>
+        <w:tabs>
+          <w:tab w:val="num" w:pos="2160"/>
+        </w:tabs>
+        <w:ind w:left="2160" w:hanging="360"/>
+      </w:pPr>
+      <w:rPr>
+        <w:rFonts w:ascii="Wingdings" w:hAnsi="Wingdings" w:hint="default"/>
+        <w:sz w:val="20"/>
+      </w:rPr>
+    </w:lvl>
+    <w:lvl w:ilvl="3" w:tentative="1">
+      <w:start w:val="1"/>
+      <w:numFmt w:val="bullet"/>
+      <w:lvlText w:val=""/>
+      <w:lvlJc w:val="left"/>
+      <w:pPr>
+        <w:tabs>
+          <w:tab w:val="num" w:pos="2880"/>
+        </w:tabs>
+        <w:ind w:left="2880" w:hanging="360"/>
+      </w:pPr>
+      <w:rPr>
+        <w:rFonts w:ascii="Wingdings" w:hAnsi="Wingdings" w:hint="default"/>
+        <w:sz w:val="20"/>
+      </w:rPr>
+    </w:lvl>
+    <w:lvl w:ilvl="4" w:tentative="1">
+      <w:start w:val="1"/>
+      <w:numFmt w:val="bullet"/>
+      <w:lvlText w:val=""/>
+      <w:lvlJc w:val="left"/>
+      <w:pPr>
+        <w:tabs>
+          <w:tab w:val="num" w:pos="3600"/>
+        </w:tabs>
+        <w:ind w:left="3600" w:hanging="360"/>
+      </w:pPr>
+      <w:rPr>
+        <w:rFonts w:ascii="Wingdings" w:hAnsi="Wingdings" w:hint="default"/>
+        <w:sz w:val="20"/>
+      </w:rPr>
+    </w:lvl>
+    <w:lvl w:ilvl="5" w:tentative="1">
+      <w:start w:val="1"/>
+      <w:numFmt w:val="bullet"/>
+      <w:lvlText w:val=""/>
+      <w:lvlJc w:val="left"/>
+      <w:pPr>
+        <w:tabs>
+          <w:tab w:val="num" w:pos="4320"/>
+        </w:tabs>
+        <w:ind w:left="4320" w:hanging="360"/>
+      </w:pPr>
+      <w:rPr>
+        <w:rFonts w:ascii="Wingdings" w:hAnsi="Wingdings" w:hint="default"/>
+        <w:sz w:val="20"/>
+      </w:rPr>
+    </w:lvl>
+    <w:lvl w:ilvl="6" w:tentative="1">
+      <w:start w:val="1"/>
+      <w:numFmt w:val="bullet"/>
+      <w:lvlText w:val=""/>
+      <w:lvlJc w:val="left"/>
+      <w:pPr>
+        <w:tabs>
+          <w:tab w:val="num" w:pos="5040"/>
+        </w:tabs>
+        <w:ind w:left="5040" w:hanging="360"/>
+      </w:pPr>
+      <w:rPr>
+        <w:rFonts w:ascii="Wingdings" w:hAnsi="Wingdings" w:hint="default"/>
+        <w:sz w:val="20"/>
+      </w:rPr>
+    </w:lvl>
+    <w:lvl w:ilvl="7" w:tentative="1">
+      <w:start w:val="1"/>
+      <w:numFmt w:val="bullet"/>
+      <w:lvlText w:val=""/>
+      <w:lvlJc w:val="left"/>
+      <w:pPr>
+        <w:tabs>
+          <w:tab w:val="num" w:pos="5760"/>
+        </w:tabs>
+        <w:ind w:left="5760" w:hanging="360"/>
+      </w:pPr>
+      <w:rPr>
+        <w:rFonts w:ascii="Wingdings" w:hAnsi="Wingdings" w:hint="default"/>
+        <w:sz w:val="20"/>
+      </w:rPr>
+    </w:lvl>
+    <w:lvl w:ilvl="8" w:tentative="1">
+      <w:start w:val="1"/>
+      <w:numFmt w:val="bullet"/>
+      <w:lvlText w:val=""/>
+      <w:lvlJc w:val="left"/>
+      <w:pPr>
+        <w:tabs>
+          <w:tab w:val="num" w:pos="6480"/>
+        </w:tabs>
+        <w:ind w:left="6480" w:hanging="360"/>
+      </w:pPr>
+      <w:rPr>
+        <w:rFonts w:ascii="Wingdings" w:hAnsi="Wingdings" w:hint="default"/>
+        <w:sz w:val="20"/>
+      </w:rPr>
+    </w:lvl>
+  </w:abstractNum>
+  <w:abstractNum w:abstractNumId="9" w15:restartNumberingAfterBreak="0">
+    <w:nsid w:val="64055EBB"/>
+    <w:multiLevelType w:val="multilevel"/>
+    <w:tmpl w:val="D438F792"/>
+    <w:lvl w:ilvl="0">
+      <w:start w:val="1"/>
+      <w:numFmt w:val="bullet"/>
+      <w:lvlText w:val=""/>
+      <w:lvlJc w:val="left"/>
+      <w:pPr>
+        <w:tabs>
+          <w:tab w:val="num" w:pos="720"/>
+        </w:tabs>
+        <w:ind w:left="720" w:hanging="360"/>
+      </w:pPr>
+      <w:rPr>
+        <w:rFonts w:ascii="Symbol" w:hAnsi="Symbol" w:hint="default"/>
+        <w:sz w:val="20"/>
+      </w:rPr>
+    </w:lvl>
+    <w:lvl w:ilvl="1" w:tentative="1">
+      <w:start w:val="1"/>
+      <w:numFmt w:val="bullet"/>
+      <w:lvlText w:val="o"/>
+      <w:lvlJc w:val="left"/>
+      <w:pPr>
+        <w:tabs>
+          <w:tab w:val="num" w:pos="1440"/>
+        </w:tabs>
+        <w:ind w:left="1440" w:hanging="360"/>
+      </w:pPr>
+      <w:rPr>
+        <w:rFonts w:ascii="Courier New" w:hAnsi="Courier New" w:hint="default"/>
+        <w:sz w:val="20"/>
+      </w:rPr>
+    </w:lvl>
+    <w:lvl w:ilvl="2" w:tentative="1">
+      <w:start w:val="1"/>
+      <w:numFmt w:val="bullet"/>
+      <w:lvlText w:val=""/>
+      <w:lvlJc w:val="left"/>
+      <w:pPr>
+        <w:tabs>
+          <w:tab w:val="num" w:pos="2160"/>
+        </w:tabs>
+        <w:ind w:left="2160" w:hanging="360"/>
+      </w:pPr>
+      <w:rPr>
+        <w:rFonts w:ascii="Wingdings" w:hAnsi="Wingdings" w:hint="default"/>
+        <w:sz w:val="20"/>
+      </w:rPr>
+    </w:lvl>
+    <w:lvl w:ilvl="3" w:tentative="1">
+      <w:start w:val="1"/>
+      <w:numFmt w:val="bullet"/>
+      <w:lvlText w:val=""/>
+      <w:lvlJc w:val="left"/>
+      <w:pPr>
+        <w:tabs>
+          <w:tab w:val="num" w:pos="2880"/>
+        </w:tabs>
+        <w:ind w:left="2880" w:hanging="360"/>
+      </w:pPr>
+      <w:rPr>
+        <w:rFonts w:ascii="Wingdings" w:hAnsi="Wingdings" w:hint="default"/>
+        <w:sz w:val="20"/>
+      </w:rPr>
+    </w:lvl>
+    <w:lvl w:ilvl="4" w:tentative="1">
+      <w:start w:val="1"/>
+      <w:numFmt w:val="bullet"/>
+      <w:lvlText w:val=""/>
+      <w:lvlJc w:val="left"/>
+      <w:pPr>
+        <w:tabs>
+          <w:tab w:val="num" w:pos="3600"/>
+        </w:tabs>
+        <w:ind w:left="3600" w:hanging="360"/>
+      </w:pPr>
+      <w:rPr>
+        <w:rFonts w:ascii="Wingdings" w:hAnsi="Wingdings" w:hint="default"/>
+        <w:sz w:val="20"/>
+      </w:rPr>
+    </w:lvl>
+    <w:lvl w:ilvl="5" w:tentative="1">
+      <w:start w:val="1"/>
+      <w:numFmt w:val="bullet"/>
+      <w:lvlText w:val=""/>
+      <w:lvlJc w:val="left"/>
+      <w:pPr>
+        <w:tabs>
+          <w:tab w:val="num" w:pos="4320"/>
+        </w:tabs>
+        <w:ind w:left="4320" w:hanging="360"/>
+      </w:pPr>
+      <w:rPr>
+        <w:rFonts w:ascii="Wingdings" w:hAnsi="Wingdings" w:hint="default"/>
+        <w:sz w:val="20"/>
+      </w:rPr>
+    </w:lvl>
+    <w:lvl w:ilvl="6" w:tentative="1">
+      <w:start w:val="1"/>
+      <w:numFmt w:val="bullet"/>
+      <w:lvlText w:val=""/>
+      <w:lvlJc w:val="left"/>
+      <w:pPr>
+        <w:tabs>
+          <w:tab w:val="num" w:pos="5040"/>
+        </w:tabs>
+        <w:ind w:left="5040" w:hanging="360"/>
+      </w:pPr>
+      <w:rPr>
+        <w:rFonts w:ascii="Wingdings" w:hAnsi="Wingdings" w:hint="default"/>
+        <w:sz w:val="20"/>
+      </w:rPr>
+    </w:lvl>
+    <w:lvl w:ilvl="7" w:tentative="1">
+      <w:start w:val="1"/>
+      <w:numFmt w:val="bullet"/>
+      <w:lvlText w:val=""/>
+      <w:lvlJc w:val="left"/>
+      <w:pPr>
+        <w:tabs>
+          <w:tab w:val="num" w:pos="5760"/>
+        </w:tabs>
+        <w:ind w:left="5760" w:hanging="360"/>
+      </w:pPr>
+      <w:rPr>
+        <w:rFonts w:ascii="Wingdings" w:hAnsi="Wingdings" w:hint="default"/>
+        <w:sz w:val="20"/>
+      </w:rPr>
+    </w:lvl>
+    <w:lvl w:ilvl="8" w:tentative="1">
+      <w:start w:val="1"/>
+      <w:numFmt w:val="bullet"/>
+      <w:lvlText w:val=""/>
+      <w:lvlJc w:val="left"/>
+      <w:pPr>
+        <w:tabs>
+          <w:tab w:val="num" w:pos="6480"/>
+        </w:tabs>
+        <w:ind w:left="6480" w:hanging="360"/>
+      </w:pPr>
+      <w:rPr>
+        <w:rFonts w:ascii="Wingdings" w:hAnsi="Wingdings" w:hint="default"/>
+        <w:sz w:val="20"/>
+      </w:rPr>
+    </w:lvl>
+  </w:abstractNum>
+  <w:abstractNum w:abstractNumId="10" w15:restartNumberingAfterBreak="0">
+    <w:nsid w:val="77FD7578"/>
+    <w:multiLevelType w:val="multilevel"/>
+    <w:tmpl w:val="8A5ECE88"/>
+    <w:lvl w:ilvl="0">
+      <w:start w:val="1"/>
+      <w:numFmt w:val="bullet"/>
+      <w:lvlText w:val=""/>
+      <w:lvlJc w:val="left"/>
+      <w:pPr>
+        <w:tabs>
+          <w:tab w:val="num" w:pos="720"/>
+        </w:tabs>
+        <w:ind w:left="720" w:hanging="360"/>
+      </w:pPr>
+      <w:rPr>
+        <w:rFonts w:ascii="Symbol" w:hAnsi="Symbol" w:hint="default"/>
+        <w:sz w:val="20"/>
+      </w:rPr>
+    </w:lvl>
+    <w:lvl w:ilvl="1" w:tentative="1">
+      <w:start w:val="1"/>
+      <w:numFmt w:val="bullet"/>
+      <w:lvlText w:val="o"/>
+      <w:lvlJc w:val="left"/>
+      <w:pPr>
+        <w:tabs>
+          <w:tab w:val="num" w:pos="1440"/>
+        </w:tabs>
+        <w:ind w:left="1440" w:hanging="360"/>
+      </w:pPr>
+      <w:rPr>
+        <w:rFonts w:ascii="Courier New" w:hAnsi="Courier New" w:hint="default"/>
+        <w:sz w:val="20"/>
+      </w:rPr>
+    </w:lvl>
+    <w:lvl w:ilvl="2" w:tentative="1">
+      <w:start w:val="1"/>
+      <w:numFmt w:val="bullet"/>
+      <w:lvlText w:val=""/>
+      <w:lvlJc w:val="left"/>
+      <w:pPr>
+        <w:tabs>
+          <w:tab w:val="num" w:pos="2160"/>
+        </w:tabs>
+        <w:ind w:left="2160" w:hanging="360"/>
+      </w:pPr>
+      <w:rPr>
+        <w:rFonts w:ascii="Wingdings" w:hAnsi="Wingdings" w:hint="default"/>
+        <w:sz w:val="20"/>
+      </w:rPr>
+    </w:lvl>
+    <w:lvl w:ilvl="3" w:tentative="1">
+      <w:start w:val="1"/>
+      <w:numFmt w:val="bullet"/>
+      <w:lvlText w:val=""/>
+      <w:lvlJc w:val="left"/>
+      <w:pPr>
+        <w:tabs>
+          <w:tab w:val="num" w:pos="2880"/>
+        </w:tabs>
+        <w:ind w:left="2880" w:hanging="360"/>
+      </w:pPr>
+      <w:rPr>
+        <w:rFonts w:ascii="Wingdings" w:hAnsi="Wingdings" w:hint="default"/>
+        <w:sz w:val="20"/>
+      </w:rPr>
+    </w:lvl>
+    <w:lvl w:ilvl="4" w:tentative="1">
+      <w:start w:val="1"/>
+      <w:numFmt w:val="bullet"/>
+      <w:lvlText w:val=""/>
+      <w:lvlJc w:val="left"/>
+      <w:pPr>
+        <w:tabs>
+          <w:tab w:val="num" w:pos="3600"/>
+        </w:tabs>
+        <w:ind w:left="3600" w:hanging="360"/>
+      </w:pPr>
+      <w:rPr>
+        <w:rFonts w:ascii="Wingdings" w:hAnsi="Wingdings" w:hint="default"/>
+        <w:sz w:val="20"/>
+      </w:rPr>
+    </w:lvl>
+    <w:lvl w:ilvl="5" w:tentative="1">
+      <w:start w:val="1"/>
+      <w:numFmt w:val="bullet"/>
+      <w:lvlText w:val=""/>
+      <w:lvlJc w:val="left"/>
+      <w:pPr>
+        <w:tabs>
+          <w:tab w:val="num" w:pos="4320"/>
+        </w:tabs>
+        <w:ind w:left="4320" w:hanging="360"/>
+      </w:pPr>
+      <w:rPr>
+        <w:rFonts w:ascii="Wingdings" w:hAnsi="Wingdings" w:hint="default"/>
+        <w:sz w:val="20"/>
+      </w:rPr>
+    </w:lvl>
+    <w:lvl w:ilvl="6" w:tentative="1">
+      <w:start w:val="1"/>
+      <w:numFmt w:val="bullet"/>
+      <w:lvlText w:val=""/>
+      <w:lvlJc w:val="left"/>
+      <w:pPr>
+        <w:tabs>
+          <w:tab w:val="num" w:pos="5040"/>
+        </w:tabs>
+        <w:ind w:left="5040" w:hanging="360"/>
+      </w:pPr>
+      <w:rPr>
+        <w:rFonts w:ascii="Wingdings" w:hAnsi="Wingdings" w:hint="default"/>
+        <w:sz w:val="20"/>
+      </w:rPr>
+    </w:lvl>
+    <w:lvl w:ilvl="7" w:tentative="1">
+      <w:start w:val="1"/>
+      <w:numFmt w:val="bullet"/>
+      <w:lvlText w:val=""/>
+      <w:lvlJc w:val="left"/>
+      <w:pPr>
+        <w:tabs>
+          <w:tab w:val="num" w:pos="5760"/>
+        </w:tabs>
+        <w:ind w:left="5760" w:hanging="360"/>
+      </w:pPr>
+      <w:rPr>
+        <w:rFonts w:ascii="Wingdings" w:hAnsi="Wingdings" w:hint="default"/>
+        <w:sz w:val="20"/>
+      </w:rPr>
+    </w:lvl>
+    <w:lvl w:ilvl="8" w:tentative="1">
+      <w:start w:val="1"/>
+      <w:numFmt w:val="bullet"/>
+      <w:lvlText w:val=""/>
+      <w:lvlJc w:val="left"/>
+      <w:pPr>
+        <w:tabs>
+          <w:tab w:val="num" w:pos="6480"/>
+        </w:tabs>
+        <w:ind w:left="6480" w:hanging="360"/>
+      </w:pPr>
+      <w:rPr>
+        <w:rFonts w:ascii="Wingdings" w:hAnsi="Wingdings" w:hint="default"/>
+        <w:sz w:val="20"/>
+      </w:rPr>
+    </w:lvl>
+  </w:abstractNum>
+  <w:num w:numId="1" w16cid:durableId="168521698">
+    <w:abstractNumId w:val="8"/>
+  </w:num>
+  <w:num w:numId="2" w16cid:durableId="1161502376">
+    <w:abstractNumId w:val="0"/>
+  </w:num>
+  <w:num w:numId="3" w16cid:durableId="859509350">
+    <w:abstractNumId w:val="6"/>
+  </w:num>
+  <w:num w:numId="4" w16cid:durableId="1751194329">
+    <w:abstractNumId w:val="10"/>
+  </w:num>
+  <w:num w:numId="5" w16cid:durableId="1753234032">
+    <w:abstractNumId w:val="5"/>
+  </w:num>
+  <w:num w:numId="6" w16cid:durableId="1991444300">
+    <w:abstractNumId w:val="1"/>
+  </w:num>
+  <w:num w:numId="7" w16cid:durableId="614144019">
+    <w:abstractNumId w:val="3"/>
+  </w:num>
+  <w:num w:numId="8" w16cid:durableId="200939555">
+    <w:abstractNumId w:val="7"/>
+  </w:num>
+  <w:num w:numId="9" w16cid:durableId="671493525">
+    <w:abstractNumId w:val="4"/>
+  </w:num>
+  <w:num w:numId="10" w16cid:durableId="794908104">
+    <w:abstractNumId w:val="9"/>
+  </w:num>
+  <w:num w:numId="11" w16cid:durableId="1845784788">
+    <w:abstractNumId w:val="2"/>
+  </w:num>
+</w:numbering>
 </file>
 
 <file path=word/styles.xml><?xml version="1.0" encoding="utf-8"?>
@@ -738,7 +3202,6 @@
     <w:next w:val="Normal"/>
     <w:link w:val="Heading2Char"/>
     <w:uiPriority w:val="9"/>
-    <w:semiHidden/>
     <w:unhideWhenUsed/>
     <w:qFormat/>
     <w:rsid w:val="006F7ECB"/>
@@ -917,7 +3380,6 @@
   <w:style w:type="character" w:default="1" w:styleId="DefaultParagraphFont">
     <w:name w:val="Default Paragraph Font"/>
     <w:uiPriority w:val="1"/>
-    <w:semiHidden/>
     <w:unhideWhenUsed/>
   </w:style>
   <w:style w:type="table" w:default="1" w:styleId="TableNormal">
@@ -961,7 +3423,6 @@
     <w:basedOn w:val="DefaultParagraphFont"/>
     <w:link w:val="Heading2"/>
     <w:uiPriority w:val="9"/>
-    <w:semiHidden/>
     <w:rsid w:val="006F7ECB"/>
     <w:rPr>
       <w:caps/>
@@ -1321,6 +3782,41 @@
     <w:pPr>
       <w:outlineLvl w:val="9"/>
     </w:pPr>
+  </w:style>
+  <w:style w:type="character" w:styleId="Hyperlink">
+    <w:name w:val="Hyperlink"/>
+    <w:basedOn w:val="DefaultParagraphFont"/>
+    <w:uiPriority w:val="99"/>
+    <w:unhideWhenUsed/>
+    <w:rsid w:val="00FD221D"/>
+    <w:rPr>
+      <w:color w:val="0563C1" w:themeColor="hyperlink"/>
+      <w:u w:val="single"/>
+    </w:rPr>
+  </w:style>
+  <w:style w:type="character" w:styleId="UnresolvedMention">
+    <w:name w:val="Unresolved Mention"/>
+    <w:basedOn w:val="DefaultParagraphFont"/>
+    <w:uiPriority w:val="99"/>
+    <w:semiHidden/>
+    <w:unhideWhenUsed/>
+    <w:rsid w:val="00FD221D"/>
+    <w:rPr>
+      <w:color w:val="605E5C"/>
+      <w:shd w:val="clear" w:color="auto" w:fill="E1DFDD"/>
+    </w:rPr>
+  </w:style>
+  <w:style w:type="character" w:styleId="FollowedHyperlink">
+    <w:name w:val="FollowedHyperlink"/>
+    <w:basedOn w:val="DefaultParagraphFont"/>
+    <w:uiPriority w:val="99"/>
+    <w:semiHidden/>
+    <w:unhideWhenUsed/>
+    <w:rsid w:val="00FD221D"/>
+    <w:rPr>
+      <w:color w:val="954F72" w:themeColor="followedHyperlink"/>
+      <w:u w:val="single"/>
+    </w:rPr>
   </w:style>
 </w:styles>
 </file>

</xml_diff>